<commit_message>
Login + Create account working, work on portfolio view
</commit_message>
<xml_diff>
--- a/Documentation/Testplan.docx
+++ b/Documentation/Testplan.docx
@@ -115,6 +115,13 @@
     </w:p>
     <w:sdt>
       <w:sdtPr>
+        <w:rPr>
+          <w:rFonts w:asciiTheme="minorHAnsi" w:eastAsiaTheme="minorHAnsi" w:hAnsiTheme="minorHAnsi" w:cstheme="minorBidi"/>
+          <w:color w:val="auto"/>
+          <w:sz w:val="22"/>
+          <w:szCs w:val="22"/>
+          <w:lang w:eastAsia="en-US"/>
+        </w:rPr>
         <w:id w:val="227735053"/>
         <w:docPartObj>
           <w:docPartGallery w:val="Table of Contents"/>
@@ -123,13 +130,8 @@
       </w:sdtPr>
       <w:sdtEndPr>
         <w:rPr>
-          <w:rFonts w:asciiTheme="minorHAnsi" w:eastAsiaTheme="minorHAnsi" w:hAnsiTheme="minorHAnsi" w:cstheme="minorBidi"/>
           <w:b/>
           <w:bCs/>
-          <w:color w:val="auto"/>
-          <w:sz w:val="22"/>
-          <w:szCs w:val="22"/>
-          <w:lang w:eastAsia="en-US"/>
         </w:rPr>
       </w:sdtEndPr>
       <w:sdtContent>
@@ -164,7 +166,7 @@
           <w:r>
             <w:fldChar w:fldCharType="separate"/>
           </w:r>
-          <w:hyperlink w:anchor="_Toc502665534" w:history="1">
+          <w:hyperlink w:anchor="_Toc503109561" w:history="1">
             <w:r>
               <w:rPr>
                 <w:rStyle w:val="Hyperlink"/>
@@ -208,7 +210,7 @@
                 <w:noProof/>
                 <w:webHidden/>
               </w:rPr>
-              <w:instrText xml:space="preserve"> PAGEREF _Toc502665534 \h </w:instrText>
+              <w:instrText xml:space="preserve"> PAGEREF _Toc503109561 \h </w:instrText>
             </w:r>
             <w:r>
               <w:rPr>
@@ -253,7 +255,7 @@
               <w:szCs w:val="22"/>
             </w:rPr>
           </w:pPr>
-          <w:hyperlink w:anchor="_Toc502665535" w:history="1">
+          <w:hyperlink w:anchor="_Toc503109562" w:history="1">
             <w:r>
               <w:rPr>
                 <w:rStyle w:val="Hyperlink"/>
@@ -296,7 +298,7 @@
                 <w:noProof/>
                 <w:webHidden/>
               </w:rPr>
-              <w:instrText xml:space="preserve"> PAGEREF _Toc502665535 \h </w:instrText>
+              <w:instrText xml:space="preserve"> PAGEREF _Toc503109562 \h </w:instrText>
             </w:r>
             <w:r>
               <w:rPr>
@@ -341,7 +343,7 @@
               <w:szCs w:val="22"/>
             </w:rPr>
           </w:pPr>
-          <w:hyperlink w:anchor="_Toc502665536" w:history="1">
+          <w:hyperlink w:anchor="_Toc503109563" w:history="1">
             <w:r>
               <w:rPr>
                 <w:rStyle w:val="Hyperlink"/>
@@ -384,7 +386,7 @@
                 <w:noProof/>
                 <w:webHidden/>
               </w:rPr>
-              <w:instrText xml:space="preserve"> PAGEREF _Toc502665536 \h </w:instrText>
+              <w:instrText xml:space="preserve"> PAGEREF _Toc503109563 \h </w:instrText>
             </w:r>
             <w:r>
               <w:rPr>
@@ -429,7 +431,7 @@
               <w:szCs w:val="22"/>
             </w:rPr>
           </w:pPr>
-          <w:hyperlink w:anchor="_Toc502665537" w:history="1">
+          <w:hyperlink w:anchor="_Toc503109564" w:history="1">
             <w:r>
               <w:rPr>
                 <w:rStyle w:val="Hyperlink"/>
@@ -473,7 +475,7 @@
                 <w:noProof/>
                 <w:webHidden/>
               </w:rPr>
-              <w:instrText xml:space="preserve"> PAGEREF _Toc502665537 \h </w:instrText>
+              <w:instrText xml:space="preserve"> PAGEREF _Toc503109564 \h </w:instrText>
             </w:r>
             <w:r>
               <w:rPr>
@@ -518,7 +520,7 @@
               <w:szCs w:val="22"/>
             </w:rPr>
           </w:pPr>
-          <w:hyperlink w:anchor="_Toc502665538" w:history="1">
+          <w:hyperlink w:anchor="_Toc503109565" w:history="1">
             <w:r>
               <w:rPr>
                 <w:rStyle w:val="Hyperlink"/>
@@ -541,7 +543,7 @@
                 <w:rStyle w:val="Hyperlink"/>
                 <w:noProof/>
               </w:rPr>
-              <w:t>Acceptanten en acceptatiecriteria</w:t>
+              <w:t>Acceptatiecriteria</w:t>
             </w:r>
             <w:r>
               <w:rPr>
@@ -562,7 +564,7 @@
                 <w:noProof/>
                 <w:webHidden/>
               </w:rPr>
-              <w:instrText xml:space="preserve"> PAGEREF _Toc502665538 \h </w:instrText>
+              <w:instrText xml:space="preserve"> PAGEREF _Toc503109565 \h </w:instrText>
             </w:r>
             <w:r>
               <w:rPr>
@@ -607,7 +609,7 @@
               <w:szCs w:val="22"/>
             </w:rPr>
           </w:pPr>
-          <w:hyperlink w:anchor="_Toc502665539" w:history="1">
+          <w:hyperlink w:anchor="_Toc503109566" w:history="1">
             <w:r>
               <w:rPr>
                 <w:rStyle w:val="Hyperlink"/>
@@ -651,7 +653,7 @@
                 <w:noProof/>
                 <w:webHidden/>
               </w:rPr>
-              <w:instrText xml:space="preserve"> PAGEREF _Toc502665539 \h </w:instrText>
+              <w:instrText xml:space="preserve"> PAGEREF _Toc503109566 \h </w:instrText>
             </w:r>
             <w:r>
               <w:rPr>
@@ -696,7 +698,7 @@
               <w:szCs w:val="22"/>
             </w:rPr>
           </w:pPr>
-          <w:hyperlink w:anchor="_Toc502665540" w:history="1">
+          <w:hyperlink w:anchor="_Toc503109567" w:history="1">
             <w:r>
               <w:rPr>
                 <w:rStyle w:val="Hyperlink"/>
@@ -740,7 +742,7 @@
                 <w:noProof/>
                 <w:webHidden/>
               </w:rPr>
-              <w:instrText xml:space="preserve"> PAGEREF _Toc502665540 \h </w:instrText>
+              <w:instrText xml:space="preserve"> PAGEREF _Toc503109567 \h </w:instrText>
             </w:r>
             <w:r>
               <w:rPr>
@@ -785,7 +787,7 @@
               <w:szCs w:val="22"/>
             </w:rPr>
           </w:pPr>
-          <w:hyperlink w:anchor="_Toc502665541" w:history="1">
+          <w:hyperlink w:anchor="_Toc503109568" w:history="1">
             <w:r>
               <w:rPr>
                 <w:rStyle w:val="Hyperlink"/>
@@ -828,7 +830,7 @@
                 <w:noProof/>
                 <w:webHidden/>
               </w:rPr>
-              <w:instrText xml:space="preserve"> PAGEREF _Toc502665541 \h </w:instrText>
+              <w:instrText xml:space="preserve"> PAGEREF _Toc503109568 \h </w:instrText>
             </w:r>
             <w:r>
               <w:rPr>
@@ -873,7 +875,7 @@
               <w:szCs w:val="22"/>
             </w:rPr>
           </w:pPr>
-          <w:hyperlink w:anchor="_Toc502665542" w:history="1">
+          <w:hyperlink w:anchor="_Toc503109569" w:history="1">
             <w:r>
               <w:rPr>
                 <w:rStyle w:val="Hyperlink"/>
@@ -916,7 +918,7 @@
                 <w:noProof/>
                 <w:webHidden/>
               </w:rPr>
-              <w:instrText xml:space="preserve"> PAGEREF _Toc502665542 \h </w:instrText>
+              <w:instrText xml:space="preserve"> PAGEREF _Toc503109569 \h </w:instrText>
             </w:r>
             <w:r>
               <w:rPr>
@@ -961,7 +963,7 @@
               <w:szCs w:val="22"/>
             </w:rPr>
           </w:pPr>
-          <w:hyperlink w:anchor="_Toc502665543" w:history="1">
+          <w:hyperlink w:anchor="_Toc503109570" w:history="1">
             <w:r>
               <w:rPr>
                 <w:rStyle w:val="Hyperlink"/>
@@ -984,7 +986,7 @@
                 <w:rStyle w:val="Hyperlink"/>
                 <w:noProof/>
               </w:rPr>
-              <w:t>Begrippenlijst</w:t>
+              <w:t>Testgevallen</w:t>
             </w:r>
             <w:r>
               <w:rPr>
@@ -1005,7 +1007,7 @@
                 <w:noProof/>
                 <w:webHidden/>
               </w:rPr>
-              <w:instrText xml:space="preserve"> PAGEREF _Toc502665543 \h </w:instrText>
+              <w:instrText xml:space="preserve"> PAGEREF _Toc503109570 \h </w:instrText>
             </w:r>
             <w:r>
               <w:rPr>
@@ -1026,6 +1028,95 @@
                 <w:webHidden/>
               </w:rPr>
               <w:t>8</w:t>
+            </w:r>
+            <w:r>
+              <w:rPr>
+                <w:noProof/>
+                <w:webHidden/>
+              </w:rPr>
+              <w:fldChar w:fldCharType="end"/>
+            </w:r>
+          </w:hyperlink>
+        </w:p>
+        <w:p>
+          <w:pPr>
+            <w:pStyle w:val="Inhopg1"/>
+            <w:tabs>
+              <w:tab w:val="right" w:leader="dot" w:pos="8777"/>
+            </w:tabs>
+            <w:rPr>
+              <w:rFonts w:asciiTheme="minorHAnsi" w:eastAsiaTheme="minorEastAsia" w:hAnsiTheme="minorHAnsi" w:cstheme="minorBidi"/>
+              <w:caps w:val="0"/>
+              <w:noProof/>
+              <w:sz w:val="22"/>
+              <w:szCs w:val="22"/>
+            </w:rPr>
+          </w:pPr>
+          <w:hyperlink w:anchor="_Toc503109571" w:history="1">
+            <w:r>
+              <w:rPr>
+                <w:rStyle w:val="Hyperlink"/>
+                <w:noProof/>
+              </w:rPr>
+              <w:t>5</w:t>
+            </w:r>
+            <w:r>
+              <w:rPr>
+                <w:rFonts w:asciiTheme="minorHAnsi" w:eastAsiaTheme="minorEastAsia" w:hAnsiTheme="minorHAnsi" w:cstheme="minorBidi"/>
+                <w:caps w:val="0"/>
+                <w:noProof/>
+                <w:sz w:val="22"/>
+                <w:szCs w:val="22"/>
+              </w:rPr>
+              <w:tab/>
+            </w:r>
+            <w:r>
+              <w:rPr>
+                <w:rStyle w:val="Hyperlink"/>
+                <w:noProof/>
+              </w:rPr>
+              <w:t>Testscript</w:t>
+            </w:r>
+            <w:r>
+              <w:rPr>
+                <w:noProof/>
+                <w:webHidden/>
+              </w:rPr>
+              <w:tab/>
+            </w:r>
+            <w:r>
+              <w:rPr>
+                <w:noProof/>
+                <w:webHidden/>
+              </w:rPr>
+              <w:fldChar w:fldCharType="begin"/>
+            </w:r>
+            <w:r>
+              <w:rPr>
+                <w:noProof/>
+                <w:webHidden/>
+              </w:rPr>
+              <w:instrText xml:space="preserve"> PAGEREF _Toc503109571 \h </w:instrText>
+            </w:r>
+            <w:r>
+              <w:rPr>
+                <w:noProof/>
+                <w:webHidden/>
+              </w:rPr>
+            </w:r>
+            <w:r>
+              <w:rPr>
+                <w:noProof/>
+                <w:webHidden/>
+              </w:rPr>
+              <w:fldChar w:fldCharType="separate"/>
+            </w:r>
+            <w:r>
+              <w:rPr>
+                <w:noProof/>
+                <w:webHidden/>
+              </w:rPr>
+              <w:t>11</w:t>
             </w:r>
             <w:r>
               <w:rPr>
@@ -1092,7 +1183,7 @@
       </w:pPr>
       <w:bookmarkStart w:id="0" w:name="bmkInhoud"/>
       <w:bookmarkStart w:id="1" w:name="_Toc304208427"/>
-      <w:bookmarkStart w:id="2" w:name="_Toc502665534"/>
+      <w:bookmarkStart w:id="2" w:name="_Toc503109561"/>
       <w:bookmarkEnd w:id="0"/>
       <w:r>
         <w:lastRenderedPageBreak/>
@@ -1106,7 +1197,7 @@
         <w:pStyle w:val="Kop2"/>
       </w:pPr>
       <w:bookmarkStart w:id="3" w:name="_Toc304208428"/>
-      <w:bookmarkStart w:id="4" w:name="_Toc502665535"/>
+      <w:bookmarkStart w:id="4" w:name="_Toc503109562"/>
       <w:r>
         <w:t>Doel van het testplan</w:t>
       </w:r>
@@ -1150,7 +1241,7 @@
         <w:pStyle w:val="Kop2"/>
       </w:pPr>
       <w:bookmarkStart w:id="5" w:name="_Toc304208429"/>
-      <w:bookmarkStart w:id="6" w:name="_Toc502665536"/>
+      <w:bookmarkStart w:id="6" w:name="_Toc503109563"/>
       <w:r>
         <w:t>Opdrachtformulering</w:t>
       </w:r>
@@ -1162,7 +1253,7 @@
         <w:pStyle w:val="Kop3"/>
       </w:pPr>
       <w:bookmarkStart w:id="7" w:name="_Toc304208432"/>
-      <w:bookmarkStart w:id="8" w:name="_Toc502665537"/>
+      <w:bookmarkStart w:id="8" w:name="_Toc503109564"/>
       <w:r>
         <w:t>Opdracht</w:t>
       </w:r>
@@ -1171,7 +1262,23 @@
     </w:p>
     <w:p>
       <w:r>
-        <w:t>Het doel van het systeemtest is het bepalen of de applicatie werkt naar wens (gebaseerd op de requirements van URS Cryptohelper).</w:t>
+        <w:t xml:space="preserve">Het doel van het systeemtest is het bepalen of de applicatie werkt naar wens (gebaseerd op de </w:t>
+      </w:r>
+      <w:proofErr w:type="spellStart"/>
+      <w:r>
+        <w:t>requirements</w:t>
+      </w:r>
+      <w:proofErr w:type="spellEnd"/>
+      <w:r>
+        <w:t xml:space="preserve"> van URS </w:t>
+      </w:r>
+      <w:proofErr w:type="spellStart"/>
+      <w:r>
+        <w:t>Cryptohelper</w:t>
+      </w:r>
+      <w:proofErr w:type="spellEnd"/>
+      <w:r>
+        <w:t>).</w:t>
       </w:r>
     </w:p>
     <w:p>
@@ -1179,7 +1286,7 @@
         <w:pStyle w:val="Kop3"/>
       </w:pPr>
       <w:bookmarkStart w:id="9" w:name="_Toc304208433"/>
-      <w:bookmarkStart w:id="10" w:name="_Toc502665538"/>
+      <w:bookmarkStart w:id="10" w:name="_Toc503109565"/>
       <w:r>
         <w:t>A</w:t>
       </w:r>
@@ -1336,7 +1443,23 @@
                 <w:sz w:val="18"/>
                 <w:szCs w:val="16"/>
               </w:rPr>
-              <w:t>Er kunnen maximaal 3 Ernstklasse B problemen (workaround nodig om iets werkend te krijgen) aanwezig zijn.</w:t>
+              <w:t>Er kunnen maximaal 3 Ernstklasse B problemen (</w:t>
+            </w:r>
+            <w:proofErr w:type="spellStart"/>
+            <w:r>
+              <w:rPr>
+                <w:sz w:val="18"/>
+                <w:szCs w:val="16"/>
+              </w:rPr>
+              <w:t>workaround</w:t>
+            </w:r>
+            <w:proofErr w:type="spellEnd"/>
+            <w:r>
+              <w:rPr>
+                <w:sz w:val="18"/>
+                <w:szCs w:val="16"/>
+              </w:rPr>
+              <w:t xml:space="preserve"> nodig om iets werkend te krijgen) aanwezig zijn.</w:t>
             </w:r>
           </w:p>
         </w:tc>
@@ -1415,15 +1538,15 @@
       <w:pPr>
         <w:pStyle w:val="Kop1"/>
       </w:pPr>
-      <w:bookmarkStart w:id="11" w:name="_Toc178424817"/>
-      <w:bookmarkStart w:id="12" w:name="_Ref178429400"/>
-      <w:bookmarkStart w:id="13" w:name="_Toc304208435"/>
-      <w:bookmarkStart w:id="14" w:name="_Toc502665539"/>
+      <w:bookmarkStart w:id="11" w:name="_Toc304208435"/>
+      <w:bookmarkStart w:id="12" w:name="_Toc178424817"/>
+      <w:bookmarkStart w:id="13" w:name="_Ref178429400"/>
+      <w:bookmarkStart w:id="14" w:name="_Toc503109566"/>
       <w:r>
         <w:lastRenderedPageBreak/>
         <w:t>Productrisicoanalyse</w:t>
       </w:r>
-      <w:bookmarkEnd w:id="13"/>
+      <w:bookmarkEnd w:id="11"/>
       <w:r>
         <w:t xml:space="preserve"> en testbasis</w:t>
       </w:r>
@@ -1439,13 +1562,83 @@
         <w:rPr>
           <w:lang w:eastAsia="nl-NL"/>
         </w:rPr>
-        <w:t xml:space="preserve">De testbasis voor deze ST is de URS van de CryptoHelper project. Dit houdt in alle requirements, non functionals en usecases. </w:t>
+        <w:t xml:space="preserve">De testbasis voor deze ST is de URS van de CryptoHelper project. Dit houdt in alle </w:t>
+      </w:r>
+      <w:proofErr w:type="spellStart"/>
+      <w:r>
+        <w:rPr>
+          <w:lang w:eastAsia="nl-NL"/>
+        </w:rPr>
+        <w:t>requirements</w:t>
+      </w:r>
+      <w:proofErr w:type="spellEnd"/>
+      <w:r>
+        <w:rPr>
+          <w:lang w:eastAsia="nl-NL"/>
+        </w:rPr>
+        <w:t xml:space="preserve">, non </w:t>
+      </w:r>
+      <w:proofErr w:type="spellStart"/>
+      <w:r>
+        <w:rPr>
+          <w:lang w:eastAsia="nl-NL"/>
+        </w:rPr>
+        <w:t>functionals</w:t>
+      </w:r>
+      <w:proofErr w:type="spellEnd"/>
+      <w:r>
+        <w:rPr>
+          <w:lang w:eastAsia="nl-NL"/>
+        </w:rPr>
+        <w:t xml:space="preserve"> en </w:t>
+      </w:r>
+      <w:proofErr w:type="spellStart"/>
+      <w:r>
+        <w:rPr>
+          <w:lang w:eastAsia="nl-NL"/>
+        </w:rPr>
+        <w:t>usecases</w:t>
+      </w:r>
+      <w:proofErr w:type="spellEnd"/>
+      <w:r>
+        <w:rPr>
+          <w:lang w:eastAsia="nl-NL"/>
+        </w:rPr>
+        <w:t xml:space="preserve">. </w:t>
       </w:r>
       <w:r>
         <w:rPr>
           <w:lang w:eastAsia="nl-NL"/>
         </w:rPr>
-        <w:t>Testdoelen zijn direct afgeleid vanuit de Cryptohelper URS Requirements.</w:t>
+        <w:t xml:space="preserve">Testdoelen zijn direct afgeleid vanuit de </w:t>
+      </w:r>
+      <w:proofErr w:type="spellStart"/>
+      <w:r>
+        <w:rPr>
+          <w:lang w:eastAsia="nl-NL"/>
+        </w:rPr>
+        <w:t>Cryptohelper</w:t>
+      </w:r>
+      <w:proofErr w:type="spellEnd"/>
+      <w:r>
+        <w:rPr>
+          <w:lang w:eastAsia="nl-NL"/>
+        </w:rPr>
+        <w:t xml:space="preserve"> URS </w:t>
+      </w:r>
+      <w:proofErr w:type="spellStart"/>
+      <w:r>
+        <w:rPr>
+          <w:lang w:eastAsia="nl-NL"/>
+        </w:rPr>
+        <w:t>Requirements</w:t>
+      </w:r>
+      <w:proofErr w:type="spellEnd"/>
+      <w:r>
+        <w:rPr>
+          <w:lang w:eastAsia="nl-NL"/>
+        </w:rPr>
+        <w:t>.</w:t>
       </w:r>
     </w:p>
     <w:tbl>
@@ -1696,7 +1889,29 @@
                 <w:sz w:val="16"/>
                 <w:szCs w:val="16"/>
               </w:rPr>
-              <w:t>F.1 : Overzicht coins tonen</w:t>
+              <w:t xml:space="preserve">F.1 : Overzicht </w:t>
+            </w:r>
+            <w:proofErr w:type="spellStart"/>
+            <w:r>
+              <w:rPr>
+                <w:rFonts w:cs="Arial"/>
+                <w:color w:val="000000"/>
+                <w:kern w:val="24"/>
+                <w:sz w:val="16"/>
+                <w:szCs w:val="16"/>
+              </w:rPr>
+              <w:t>coins</w:t>
+            </w:r>
+            <w:proofErr w:type="spellEnd"/>
+            <w:r>
+              <w:rPr>
+                <w:rFonts w:cs="Arial"/>
+                <w:color w:val="000000"/>
+                <w:kern w:val="24"/>
+                <w:sz w:val="16"/>
+                <w:szCs w:val="16"/>
+              </w:rPr>
+              <w:t xml:space="preserve"> tonen</w:t>
             </w:r>
           </w:p>
         </w:tc>
@@ -1907,7 +2122,29 @@
                 <w:sz w:val="16"/>
                 <w:szCs w:val="16"/>
               </w:rPr>
-              <w:t>F.2 :  Portfolio coins tonen</w:t>
+              <w:t xml:space="preserve">F.2 :  Portfolio </w:t>
+            </w:r>
+            <w:proofErr w:type="spellStart"/>
+            <w:r>
+              <w:rPr>
+                <w:rFonts w:cs="Arial"/>
+                <w:color w:val="000000"/>
+                <w:kern w:val="24"/>
+                <w:sz w:val="16"/>
+                <w:szCs w:val="16"/>
+              </w:rPr>
+              <w:t>coins</w:t>
+            </w:r>
+            <w:proofErr w:type="spellEnd"/>
+            <w:r>
+              <w:rPr>
+                <w:rFonts w:cs="Arial"/>
+                <w:color w:val="000000"/>
+                <w:kern w:val="24"/>
+                <w:sz w:val="16"/>
+                <w:szCs w:val="16"/>
+              </w:rPr>
+              <w:t xml:space="preserve"> tonen</w:t>
             </w:r>
           </w:p>
         </w:tc>
@@ -2088,7 +2325,29 @@
                 <w:sz w:val="16"/>
                 <w:szCs w:val="16"/>
               </w:rPr>
-              <w:t>F.3 : Hoeveelheid coins in portfolio bewerken</w:t>
+              <w:t xml:space="preserve">F.3 : Hoeveelheid </w:t>
+            </w:r>
+            <w:proofErr w:type="spellStart"/>
+            <w:r>
+              <w:rPr>
+                <w:rFonts w:cs="Arial"/>
+                <w:color w:val="000000"/>
+                <w:kern w:val="24"/>
+                <w:sz w:val="16"/>
+                <w:szCs w:val="16"/>
+              </w:rPr>
+              <w:t>coins</w:t>
+            </w:r>
+            <w:proofErr w:type="spellEnd"/>
+            <w:r>
+              <w:rPr>
+                <w:rFonts w:cs="Arial"/>
+                <w:color w:val="000000"/>
+                <w:kern w:val="24"/>
+                <w:sz w:val="16"/>
+                <w:szCs w:val="16"/>
+              </w:rPr>
+              <w:t xml:space="preserve"> in portfolio bewerken</w:t>
             </w:r>
           </w:p>
         </w:tc>
@@ -3062,6 +3321,7 @@
                 <w:szCs w:val="16"/>
               </w:rPr>
             </w:pPr>
+            <w:proofErr w:type="spellStart"/>
             <w:r>
               <w:rPr>
                 <w:rFonts w:cs="Arial"/>
@@ -3073,6 +3333,7 @@
               </w:rPr>
               <w:t>Nonfunctional</w:t>
             </w:r>
+            <w:proofErr w:type="spellEnd"/>
           </w:p>
         </w:tc>
         <w:tc>
@@ -3468,8 +3729,20 @@
                 <w:sz w:val="16"/>
                 <w:szCs w:val="16"/>
               </w:rPr>
-              <w:t>Q.2 : UI responsivity</w:t>
-            </w:r>
+              <w:t xml:space="preserve">Q.2 : UI </w:t>
+            </w:r>
+            <w:proofErr w:type="spellStart"/>
+            <w:r>
+              <w:rPr>
+                <w:rFonts w:cs="Arial"/>
+                <w:color w:val="000000"/>
+                <w:kern w:val="24"/>
+                <w:sz w:val="16"/>
+                <w:szCs w:val="16"/>
+              </w:rPr>
+              <w:t>responsivity</w:t>
+            </w:r>
+            <w:proofErr w:type="spellEnd"/>
           </w:p>
         </w:tc>
         <w:tc>
@@ -3629,9 +3902,9 @@
       <w:bookmarkStart w:id="15" w:name="_Toc172622178"/>
       <w:bookmarkStart w:id="16" w:name="_Toc176052362"/>
       <w:bookmarkStart w:id="17" w:name="_Toc304208436"/>
-      <w:bookmarkStart w:id="18" w:name="_Toc502665540"/>
-      <w:bookmarkEnd w:id="11"/>
+      <w:bookmarkStart w:id="18" w:name="_Toc503109567"/>
       <w:bookmarkEnd w:id="12"/>
+      <w:bookmarkEnd w:id="13"/>
       <w:r>
         <w:lastRenderedPageBreak/>
         <w:t xml:space="preserve">Teststrategie </w:t>
@@ -3681,7 +3954,7 @@
       <w:bookmarkStart w:id="20" w:name="_Toc172622181"/>
       <w:bookmarkStart w:id="21" w:name="_Toc176052363"/>
       <w:bookmarkStart w:id="22" w:name="_Toc304208437"/>
-      <w:bookmarkStart w:id="23" w:name="_Toc502665541"/>
+      <w:bookmarkStart w:id="23" w:name="_Toc503109568"/>
       <w:bookmarkEnd w:id="19"/>
       <w:r>
         <w:t>Test</w:t>
@@ -3882,7 +4155,23 @@
                 <w:sz w:val="16"/>
                 <w:szCs w:val="16"/>
               </w:rPr>
-              <w:t>F.1: Overzicht Coins Tonen</w:t>
+              <w:t xml:space="preserve">F.1: Overzicht </w:t>
+            </w:r>
+            <w:proofErr w:type="spellStart"/>
+            <w:r>
+              <w:rPr>
+                <w:sz w:val="16"/>
+                <w:szCs w:val="16"/>
+              </w:rPr>
+              <w:t>Coins</w:t>
+            </w:r>
+            <w:proofErr w:type="spellEnd"/>
+            <w:r>
+              <w:rPr>
+                <w:sz w:val="16"/>
+                <w:szCs w:val="16"/>
+              </w:rPr>
+              <w:t xml:space="preserve"> Tonen</w:t>
             </w:r>
           </w:p>
         </w:tc>
@@ -4007,7 +4296,29 @@
                 <w:sz w:val="16"/>
                 <w:szCs w:val="16"/>
               </w:rPr>
-              <w:t>Portfolio coins tonen</w:t>
+              <w:t xml:space="preserve">Portfolio </w:t>
+            </w:r>
+            <w:proofErr w:type="spellStart"/>
+            <w:r>
+              <w:rPr>
+                <w:rFonts w:cs="Arial"/>
+                <w:color w:val="000000"/>
+                <w:kern w:val="24"/>
+                <w:sz w:val="16"/>
+                <w:szCs w:val="16"/>
+              </w:rPr>
+              <w:t>coins</w:t>
+            </w:r>
+            <w:proofErr w:type="spellEnd"/>
+            <w:r>
+              <w:rPr>
+                <w:rFonts w:cs="Arial"/>
+                <w:color w:val="000000"/>
+                <w:kern w:val="24"/>
+                <w:sz w:val="16"/>
+                <w:szCs w:val="16"/>
+              </w:rPr>
+              <w:t xml:space="preserve"> tonen</w:t>
             </w:r>
           </w:p>
         </w:tc>
@@ -4125,7 +4436,29 @@
                 <w:sz w:val="16"/>
                 <w:szCs w:val="16"/>
               </w:rPr>
-              <w:t>F.3 : Hoeveelheid coins in portfolio bewerken</w:t>
+              <w:t xml:space="preserve">F.3 : Hoeveelheid </w:t>
+            </w:r>
+            <w:proofErr w:type="spellStart"/>
+            <w:r>
+              <w:rPr>
+                <w:rFonts w:cs="Arial"/>
+                <w:color w:val="000000"/>
+                <w:kern w:val="24"/>
+                <w:sz w:val="16"/>
+                <w:szCs w:val="16"/>
+              </w:rPr>
+              <w:t>coins</w:t>
+            </w:r>
+            <w:proofErr w:type="spellEnd"/>
+            <w:r>
+              <w:rPr>
+                <w:rFonts w:cs="Arial"/>
+                <w:color w:val="000000"/>
+                <w:kern w:val="24"/>
+                <w:sz w:val="16"/>
+                <w:szCs w:val="16"/>
+              </w:rPr>
+              <w:t xml:space="preserve"> in portfolio bewerken</w:t>
             </w:r>
           </w:p>
         </w:tc>
@@ -4805,7 +5138,21 @@
               <w:rPr>
                 <w:sz w:val="16"/>
               </w:rPr>
-              <w:t>Toetsing/review van de verschillende tussenproducten zoals requirements, functioneel ontwerp, technisch ontwerp</w:t>
+              <w:t xml:space="preserve">Toetsing/review van de verschillende tussenproducten zoals </w:t>
+            </w:r>
+            <w:proofErr w:type="spellStart"/>
+            <w:r>
+              <w:rPr>
+                <w:sz w:val="16"/>
+              </w:rPr>
+              <w:t>requirements</w:t>
+            </w:r>
+            <w:proofErr w:type="spellEnd"/>
+            <w:r>
+              <w:rPr>
+                <w:sz w:val="16"/>
+              </w:rPr>
+              <w:t>, functioneel ontwerp, technisch ontwerp</w:t>
             </w:r>
           </w:p>
         </w:tc>
@@ -5203,7 +5550,7 @@
       <w:bookmarkStart w:id="27" w:name="_Toc161820673"/>
       <w:bookmarkStart w:id="28" w:name="_Toc172622206"/>
       <w:bookmarkStart w:id="29" w:name="_Toc176052376"/>
-      <w:bookmarkStart w:id="30" w:name="_Toc502665542"/>
+      <w:bookmarkStart w:id="30" w:name="_Toc503109569"/>
       <w:bookmarkEnd w:id="24"/>
       <w:bookmarkEnd w:id="25"/>
       <w:bookmarkEnd w:id="26"/>
@@ -5245,6 +5592,8 @@
       <w:r>
         <w:t>.</w:t>
       </w:r>
+      <w:bookmarkStart w:id="31" w:name="_GoBack"/>
+      <w:bookmarkEnd w:id="31"/>
     </w:p>
     <w:p>
       <w:r>
@@ -5255,10 +5604,12 @@
       <w:pPr>
         <w:pStyle w:val="Kop1"/>
       </w:pPr>
+      <w:bookmarkStart w:id="32" w:name="_Toc503109570"/>
       <w:r>
         <w:lastRenderedPageBreak/>
         <w:t>Testgevallen</w:t>
       </w:r>
+      <w:bookmarkEnd w:id="32"/>
     </w:p>
     <w:p>
       <w:pPr>
@@ -5498,7 +5849,129 @@
         <w:rPr>
           <w:lang w:eastAsia="nl-NL"/>
         </w:rPr>
-        <w:t>Testgevallen worden geidentificeerd met de nummer van de requirement (te vinden in URS document, blz 7).</w:t>
+        <w:t xml:space="preserve">Testgevallen worden </w:t>
+      </w:r>
+      <w:proofErr w:type="spellStart"/>
+      <w:r>
+        <w:rPr>
+          <w:lang w:eastAsia="nl-NL"/>
+        </w:rPr>
+        <w:t>geidentificeerd</w:t>
+      </w:r>
+      <w:proofErr w:type="spellEnd"/>
+      <w:r>
+        <w:rPr>
+          <w:lang w:eastAsia="nl-NL"/>
+        </w:rPr>
+        <w:t xml:space="preserve"> met de nummer van de </w:t>
+      </w:r>
+      <w:proofErr w:type="spellStart"/>
+      <w:r>
+        <w:rPr>
+          <w:lang w:eastAsia="nl-NL"/>
+        </w:rPr>
+        <w:t>requirement</w:t>
+      </w:r>
+      <w:proofErr w:type="spellEnd"/>
+      <w:r>
+        <w:rPr>
+          <w:lang w:eastAsia="nl-NL"/>
+        </w:rPr>
+        <w:t xml:space="preserve"> (te vinden in URS document, </w:t>
+      </w:r>
+      <w:proofErr w:type="spellStart"/>
+      <w:r>
+        <w:rPr>
+          <w:lang w:eastAsia="nl-NL"/>
+        </w:rPr>
+        <w:t>blz</w:t>
+      </w:r>
+      <w:proofErr w:type="spellEnd"/>
+      <w:r>
+        <w:rPr>
+          <w:lang w:eastAsia="nl-NL"/>
+        </w:rPr>
+        <w:t xml:space="preserve"> 7).</w:t>
+      </w:r>
+    </w:p>
+    <w:p>
+      <w:pPr>
+        <w:rPr>
+          <w:b/>
+          <w:lang w:eastAsia="nl-NL"/>
+        </w:rPr>
+      </w:pPr>
+      <w:r>
+        <w:rPr>
+          <w:b/>
+          <w:lang w:eastAsia="nl-NL"/>
+        </w:rPr>
+        <w:t xml:space="preserve">Test </w:t>
+      </w:r>
+      <w:proofErr w:type="spellStart"/>
+      <w:r>
+        <w:rPr>
+          <w:b/>
+          <w:lang w:eastAsia="nl-NL"/>
+        </w:rPr>
+        <w:t>coverage</w:t>
+      </w:r>
+      <w:proofErr w:type="spellEnd"/>
+      <w:r>
+        <w:rPr>
+          <w:b/>
+          <w:lang w:eastAsia="nl-NL"/>
+        </w:rPr>
+        <w:t xml:space="preserve"> matrix</w:t>
+      </w:r>
+    </w:p>
+    <w:p>
+      <w:pPr>
+        <w:jc w:val="center"/>
+        <w:rPr>
+          <w:b/>
+          <w:lang w:eastAsia="nl-NL"/>
+        </w:rPr>
+      </w:pPr>
+      <w:r>
+        <w:rPr>
+          <w:noProof/>
+        </w:rPr>
+        <w:drawing>
+          <wp:inline distT="0" distB="0" distL="0" distR="0" wp14:anchorId="6182BCA1" wp14:editId="6F8B559C">
+            <wp:extent cx="4886325" cy="3457575"/>
+            <wp:effectExtent l="0" t="0" r="9525" b="9525"/>
+            <wp:docPr id="1" name="Afbeelding 1"/>
+            <wp:cNvGraphicFramePr>
+              <a:graphicFrameLocks xmlns:a="http://schemas.openxmlformats.org/drawingml/2006/main" noChangeAspect="1"/>
+            </wp:cNvGraphicFramePr>
+            <a:graphic xmlns:a="http://schemas.openxmlformats.org/drawingml/2006/main">
+              <a:graphicData uri="http://schemas.openxmlformats.org/drawingml/2006/picture">
+                <pic:pic xmlns:pic="http://schemas.openxmlformats.org/drawingml/2006/picture">
+                  <pic:nvPicPr>
+                    <pic:cNvPr id="1" name=""/>
+                    <pic:cNvPicPr/>
+                  </pic:nvPicPr>
+                  <pic:blipFill>
+                    <a:blip r:embed="rId19"/>
+                    <a:stretch>
+                      <a:fillRect/>
+                    </a:stretch>
+                  </pic:blipFill>
+                  <pic:spPr>
+                    <a:xfrm>
+                      <a:off x="0" y="0"/>
+                      <a:ext cx="4886325" cy="3457575"/>
+                    </a:xfrm>
+                    <a:prstGeom prst="rect">
+                      <a:avLst/>
+                    </a:prstGeom>
+                  </pic:spPr>
+                </pic:pic>
+              </a:graphicData>
+            </a:graphic>
+          </wp:inline>
+        </w:drawing>
       </w:r>
     </w:p>
     <w:p>
@@ -5520,8 +5993,6 @@
           <w:lang w:eastAsia="nl-NL"/>
         </w:rPr>
       </w:pPr>
-      <w:bookmarkStart w:id="31" w:name="_GoBack"/>
-      <w:bookmarkEnd w:id="31"/>
     </w:p>
     <w:tbl>
       <w:tblPr>
@@ -5667,7 +6138,7 @@
               <w:rPr>
                 <w:lang w:eastAsia="nl-NL"/>
               </w:rPr>
-              <w:t>F</w:t>
+              <w:t>TC</w:t>
             </w:r>
             <w:r>
               <w:rPr>
@@ -5692,7 +6163,21 @@
               <w:rPr>
                 <w:lang w:eastAsia="nl-NL"/>
               </w:rPr>
-              <w:t>Overzicht coins tonen</w:t>
+              <w:t xml:space="preserve">Overzicht </w:t>
+            </w:r>
+            <w:proofErr w:type="spellStart"/>
+            <w:r>
+              <w:rPr>
+                <w:lang w:eastAsia="nl-NL"/>
+              </w:rPr>
+              <w:t>coins</w:t>
+            </w:r>
+            <w:proofErr w:type="spellEnd"/>
+            <w:r>
+              <w:rPr>
+                <w:lang w:eastAsia="nl-NL"/>
+              </w:rPr>
+              <w:t xml:space="preserve"> tonen</w:t>
             </w:r>
           </w:p>
         </w:tc>
@@ -5737,11 +6222,19 @@
               </w:rPr>
               <w:t xml:space="preserve">Click op </w:t>
             </w:r>
-            <w:r>
-              <w:rPr>
-                <w:lang w:eastAsia="nl-NL"/>
-              </w:rPr>
-              <w:t>Coins menu</w:t>
+            <w:proofErr w:type="spellStart"/>
+            <w:r>
+              <w:rPr>
+                <w:lang w:eastAsia="nl-NL"/>
+              </w:rPr>
+              <w:t>Coins</w:t>
+            </w:r>
+            <w:proofErr w:type="spellEnd"/>
+            <w:r>
+              <w:rPr>
+                <w:lang w:eastAsia="nl-NL"/>
+              </w:rPr>
+              <w:t xml:space="preserve"> menu</w:t>
             </w:r>
           </w:p>
           <w:p>
@@ -5756,11 +6249,19 @@
                 <w:lang w:eastAsia="nl-NL"/>
               </w:rPr>
             </w:pPr>
-            <w:r>
-              <w:rPr>
-                <w:lang w:eastAsia="nl-NL"/>
-              </w:rPr>
-              <w:t>Coins worden weergegeven.</w:t>
+            <w:proofErr w:type="spellStart"/>
+            <w:r>
+              <w:rPr>
+                <w:lang w:eastAsia="nl-NL"/>
+              </w:rPr>
+              <w:t>Coins</w:t>
+            </w:r>
+            <w:proofErr w:type="spellEnd"/>
+            <w:r>
+              <w:rPr>
+                <w:lang w:eastAsia="nl-NL"/>
+              </w:rPr>
+              <w:t xml:space="preserve"> worden weergegeven.</w:t>
             </w:r>
           </w:p>
         </w:tc>
@@ -5798,7 +6299,13 @@
               <w:rPr>
                 <w:lang w:eastAsia="nl-NL"/>
               </w:rPr>
-              <w:t>F1-2</w:t>
+              <w:t xml:space="preserve">TC </w:t>
+            </w:r>
+            <w:r>
+              <w:rPr>
+                <w:lang w:eastAsia="nl-NL"/>
+              </w:rPr>
+              <w:t>1-2</w:t>
             </w:r>
           </w:p>
         </w:tc>
@@ -5817,7 +6324,21 @@
               <w:rPr>
                 <w:lang w:eastAsia="nl-NL"/>
               </w:rPr>
-              <w:t>Focus coin informatie</w:t>
+              <w:t xml:space="preserve">Focus </w:t>
+            </w:r>
+            <w:proofErr w:type="spellStart"/>
+            <w:r>
+              <w:rPr>
+                <w:lang w:eastAsia="nl-NL"/>
+              </w:rPr>
+              <w:t>coin</w:t>
+            </w:r>
+            <w:proofErr w:type="spellEnd"/>
+            <w:r>
+              <w:rPr>
+                <w:lang w:eastAsia="nl-NL"/>
+              </w:rPr>
+              <w:t xml:space="preserve"> informatie</w:t>
             </w:r>
           </w:p>
         </w:tc>
@@ -5860,7 +6381,35 @@
               <w:rPr>
                 <w:lang w:eastAsia="nl-NL"/>
               </w:rPr>
-              <w:t>Click op een coin in Coins menu</w:t>
+              <w:t xml:space="preserve">Click op een </w:t>
+            </w:r>
+            <w:proofErr w:type="spellStart"/>
+            <w:r>
+              <w:rPr>
+                <w:lang w:eastAsia="nl-NL"/>
+              </w:rPr>
+              <w:t>coin</w:t>
+            </w:r>
+            <w:proofErr w:type="spellEnd"/>
+            <w:r>
+              <w:rPr>
+                <w:lang w:eastAsia="nl-NL"/>
+              </w:rPr>
+              <w:t xml:space="preserve"> in </w:t>
+            </w:r>
+            <w:proofErr w:type="spellStart"/>
+            <w:r>
+              <w:rPr>
+                <w:lang w:eastAsia="nl-NL"/>
+              </w:rPr>
+              <w:t>Coins</w:t>
+            </w:r>
+            <w:proofErr w:type="spellEnd"/>
+            <w:r>
+              <w:rPr>
+                <w:lang w:eastAsia="nl-NL"/>
+              </w:rPr>
+              <w:t xml:space="preserve"> menu</w:t>
             </w:r>
           </w:p>
           <w:p>
@@ -5879,7 +6428,21 @@
               <w:rPr>
                 <w:lang w:eastAsia="nl-NL"/>
               </w:rPr>
-              <w:t>De coin komt op een focus scherm met extra informatie</w:t>
+              <w:t xml:space="preserve">De </w:t>
+            </w:r>
+            <w:proofErr w:type="spellStart"/>
+            <w:r>
+              <w:rPr>
+                <w:lang w:eastAsia="nl-NL"/>
+              </w:rPr>
+              <w:t>coin</w:t>
+            </w:r>
+            <w:proofErr w:type="spellEnd"/>
+            <w:r>
+              <w:rPr>
+                <w:lang w:eastAsia="nl-NL"/>
+              </w:rPr>
+              <w:t xml:space="preserve"> komt op een focus scherm met extra informatie</w:t>
             </w:r>
           </w:p>
         </w:tc>
@@ -5917,7 +6480,13 @@
               <w:rPr>
                 <w:lang w:eastAsia="nl-NL"/>
               </w:rPr>
-              <w:t>F2-1</w:t>
+              <w:t xml:space="preserve">TC </w:t>
+            </w:r>
+            <w:r>
+              <w:rPr>
+                <w:lang w:eastAsia="nl-NL"/>
+              </w:rPr>
+              <w:t>2-1</w:t>
             </w:r>
           </w:p>
         </w:tc>
@@ -5936,7 +6505,21 @@
               <w:rPr>
                 <w:lang w:eastAsia="nl-NL"/>
               </w:rPr>
-              <w:t>Portfolio coins tonen</w:t>
+              <w:t xml:space="preserve">Portfolio </w:t>
+            </w:r>
+            <w:proofErr w:type="spellStart"/>
+            <w:r>
+              <w:rPr>
+                <w:lang w:eastAsia="nl-NL"/>
+              </w:rPr>
+              <w:t>coins</w:t>
+            </w:r>
+            <w:proofErr w:type="spellEnd"/>
+            <w:r>
+              <w:rPr>
+                <w:lang w:eastAsia="nl-NL"/>
+              </w:rPr>
+              <w:t xml:space="preserve"> tonen</w:t>
             </w:r>
           </w:p>
         </w:tc>
@@ -5955,8 +6538,16 @@
               <w:rPr>
                 <w:lang w:eastAsia="nl-NL"/>
               </w:rPr>
-              <w:t>User is ingelogd en heeft portfolio met 1 coin</w:t>
-            </w:r>
+              <w:t xml:space="preserve">User is ingelogd en heeft portfolio met 1 </w:t>
+            </w:r>
+            <w:proofErr w:type="spellStart"/>
+            <w:r>
+              <w:rPr>
+                <w:lang w:eastAsia="nl-NL"/>
+              </w:rPr>
+              <w:t>coin</w:t>
+            </w:r>
+            <w:proofErr w:type="spellEnd"/>
           </w:p>
         </w:tc>
         <w:tc>
@@ -5998,8 +6589,16 @@
               <w:rPr>
                 <w:lang w:eastAsia="nl-NL"/>
               </w:rPr>
-              <w:t>Porfolio wordt weergegeven met bijbehorende coins</w:t>
-            </w:r>
+              <w:t xml:space="preserve">Porfolio wordt weergegeven met bijbehorende </w:t>
+            </w:r>
+            <w:proofErr w:type="spellStart"/>
+            <w:r>
+              <w:rPr>
+                <w:lang w:eastAsia="nl-NL"/>
+              </w:rPr>
+              <w:t>coins</w:t>
+            </w:r>
+            <w:proofErr w:type="spellEnd"/>
           </w:p>
         </w:tc>
         <w:tc>
@@ -6036,7 +6635,13 @@
               <w:rPr>
                 <w:lang w:eastAsia="nl-NL"/>
               </w:rPr>
-              <w:t>F3-1</w:t>
+              <w:t xml:space="preserve">TC </w:t>
+            </w:r>
+            <w:r>
+              <w:rPr>
+                <w:lang w:eastAsia="nl-NL"/>
+              </w:rPr>
+              <w:t>3-1</w:t>
             </w:r>
           </w:p>
         </w:tc>
@@ -6170,11 +6775,19 @@
                 <w:lang w:eastAsia="nl-NL"/>
               </w:rPr>
             </w:pPr>
-            <w:r>
-              <w:rPr>
-                <w:lang w:eastAsia="nl-NL"/>
-              </w:rPr>
-              <w:t>Coin wordt getoond in Mijn Portfolio</w:t>
+            <w:proofErr w:type="spellStart"/>
+            <w:r>
+              <w:rPr>
+                <w:lang w:eastAsia="nl-NL"/>
+              </w:rPr>
+              <w:t>Coin</w:t>
+            </w:r>
+            <w:proofErr w:type="spellEnd"/>
+            <w:r>
+              <w:rPr>
+                <w:lang w:eastAsia="nl-NL"/>
+              </w:rPr>
+              <w:t xml:space="preserve"> wordt getoond in Mijn Portfolio</w:t>
             </w:r>
           </w:p>
           <w:p>
@@ -6220,7 +6833,13 @@
               <w:rPr>
                 <w:lang w:eastAsia="nl-NL"/>
               </w:rPr>
-              <w:t>F3-2</w:t>
+              <w:t xml:space="preserve">TC </w:t>
+            </w:r>
+            <w:r>
+              <w:rPr>
+                <w:lang w:eastAsia="nl-NL"/>
+              </w:rPr>
+              <w:t>3-2</w:t>
             </w:r>
           </w:p>
         </w:tc>
@@ -6260,12 +6879,14 @@
               </w:rPr>
               <w:t xml:space="preserve">User is ingelogd en heeft genoeg </w:t>
             </w:r>
+            <w:proofErr w:type="spellStart"/>
             <w:r>
               <w:rPr>
                 <w:lang w:eastAsia="nl-NL"/>
               </w:rPr>
               <w:t>coins</w:t>
             </w:r>
+            <w:proofErr w:type="spellEnd"/>
             <w:r>
               <w:rPr>
                 <w:lang w:eastAsia="nl-NL"/>
@@ -6338,8 +6959,16 @@
               <w:rPr>
                 <w:lang w:eastAsia="nl-NL"/>
               </w:rPr>
-              <w:t>, coin</w:t>
-            </w:r>
+              <w:t xml:space="preserve">, </w:t>
+            </w:r>
+            <w:proofErr w:type="spellStart"/>
+            <w:r>
+              <w:rPr>
+                <w:lang w:eastAsia="nl-NL"/>
+              </w:rPr>
+              <w:t>coin</w:t>
+            </w:r>
+            <w:proofErr w:type="spellEnd"/>
             <w:r>
               <w:rPr>
                 <w:lang w:eastAsia="nl-NL"/>
@@ -6428,7 +7057,13 @@
               <w:rPr>
                 <w:lang w:eastAsia="nl-NL"/>
               </w:rPr>
-              <w:t>F3-3</w:t>
+              <w:t xml:space="preserve">TC </w:t>
+            </w:r>
+            <w:r>
+              <w:rPr>
+                <w:lang w:eastAsia="nl-NL"/>
+              </w:rPr>
+              <w:t>3-3</w:t>
             </w:r>
           </w:p>
         </w:tc>
@@ -6449,12 +7084,14 @@
               </w:rPr>
               <w:t xml:space="preserve">Voer SELL transaction uit zonder dat er genoeg </w:t>
             </w:r>
+            <w:proofErr w:type="spellStart"/>
             <w:r>
               <w:rPr>
                 <w:lang w:eastAsia="nl-NL"/>
               </w:rPr>
               <w:t>coins</w:t>
             </w:r>
+            <w:proofErr w:type="spellEnd"/>
             <w:r>
               <w:rPr>
                 <w:lang w:eastAsia="nl-NL"/>
@@ -6502,7 +7139,21 @@
               <w:rPr>
                 <w:lang w:eastAsia="nl-NL"/>
               </w:rPr>
-              <w:t>Voer F3-2 maar met een coin die niet aanwezig is op de portfolio</w:t>
+              <w:t xml:space="preserve">Voer F3-2 maar met een </w:t>
+            </w:r>
+            <w:proofErr w:type="spellStart"/>
+            <w:r>
+              <w:rPr>
+                <w:lang w:eastAsia="nl-NL"/>
+              </w:rPr>
+              <w:t>coin</w:t>
+            </w:r>
+            <w:proofErr w:type="spellEnd"/>
+            <w:r>
+              <w:rPr>
+                <w:lang w:eastAsia="nl-NL"/>
+              </w:rPr>
+              <w:t xml:space="preserve"> die niet aanwezig is op de portfolio</w:t>
             </w:r>
           </w:p>
           <w:p>
@@ -6559,7 +7210,13 @@
               <w:rPr>
                 <w:lang w:eastAsia="nl-NL"/>
               </w:rPr>
-              <w:t>F4-1</w:t>
+              <w:t xml:space="preserve">TC </w:t>
+            </w:r>
+            <w:r>
+              <w:rPr>
+                <w:lang w:eastAsia="nl-NL"/>
+              </w:rPr>
+              <w:t>4-1</w:t>
             </w:r>
           </w:p>
         </w:tc>
@@ -6686,7 +7343,13 @@
               <w:rPr>
                 <w:lang w:eastAsia="nl-NL"/>
               </w:rPr>
-              <w:t>F4-2</w:t>
+              <w:t xml:space="preserve">TC </w:t>
+            </w:r>
+            <w:r>
+              <w:rPr>
+                <w:lang w:eastAsia="nl-NL"/>
+              </w:rPr>
+              <w:t>4-2</w:t>
             </w:r>
           </w:p>
         </w:tc>
@@ -6705,8 +7368,16 @@
               <w:rPr>
                 <w:lang w:eastAsia="nl-NL"/>
               </w:rPr>
-              <w:t>News piece focusen</w:t>
-            </w:r>
+              <w:t xml:space="preserve">News piece </w:t>
+            </w:r>
+            <w:proofErr w:type="spellStart"/>
+            <w:r>
+              <w:rPr>
+                <w:lang w:eastAsia="nl-NL"/>
+              </w:rPr>
+              <w:t>focusen</w:t>
+            </w:r>
+            <w:proofErr w:type="spellEnd"/>
           </w:p>
         </w:tc>
         <w:tc>
@@ -6767,7 +7438,21 @@
               <w:rPr>
                 <w:lang w:eastAsia="nl-NL"/>
               </w:rPr>
-              <w:t>Nieuwsitem wordt gefocust op het schrem en volledige tekst wordt getoond</w:t>
+              <w:t xml:space="preserve">Nieuwsitem wordt gefocust op het </w:t>
+            </w:r>
+            <w:proofErr w:type="spellStart"/>
+            <w:r>
+              <w:rPr>
+                <w:lang w:eastAsia="nl-NL"/>
+              </w:rPr>
+              <w:t>schrem</w:t>
+            </w:r>
+            <w:proofErr w:type="spellEnd"/>
+            <w:r>
+              <w:rPr>
+                <w:lang w:eastAsia="nl-NL"/>
+              </w:rPr>
+              <w:t xml:space="preserve"> en volledige tekst wordt getoond</w:t>
             </w:r>
           </w:p>
         </w:tc>
@@ -6805,7 +7490,13 @@
               <w:rPr>
                 <w:lang w:eastAsia="nl-NL"/>
               </w:rPr>
-              <w:t>F5-1</w:t>
+              <w:t xml:space="preserve">TC </w:t>
+            </w:r>
+            <w:r>
+              <w:rPr>
+                <w:lang w:eastAsia="nl-NL"/>
+              </w:rPr>
+              <w:t>5-1</w:t>
             </w:r>
           </w:p>
         </w:tc>
@@ -6952,10 +7643,10 @@
         <w:tblLook w:val="04A0" w:firstRow="1" w:lastRow="0" w:firstColumn="1" w:lastColumn="0" w:noHBand="0" w:noVBand="1"/>
       </w:tblPr>
       <w:tblGrid>
-        <w:gridCol w:w="870"/>
-        <w:gridCol w:w="2101"/>
+        <w:gridCol w:w="868"/>
+        <w:gridCol w:w="2102"/>
         <w:gridCol w:w="1894"/>
-        <w:gridCol w:w="3384"/>
+        <w:gridCol w:w="3385"/>
         <w:gridCol w:w="1221"/>
       </w:tblGrid>
       <w:tr>
@@ -6980,7 +7671,13 @@
                 <w:lang w:eastAsia="nl-NL"/>
               </w:rPr>
               <w:lastRenderedPageBreak/>
-              <w:t>F5-2</w:t>
+              <w:t xml:space="preserve">TC </w:t>
+            </w:r>
+            <w:r>
+              <w:rPr>
+                <w:lang w:eastAsia="nl-NL"/>
+              </w:rPr>
+              <w:t>5-2</w:t>
             </w:r>
           </w:p>
         </w:tc>
@@ -7114,7 +7811,13 @@
               <w:rPr>
                 <w:lang w:eastAsia="nl-NL"/>
               </w:rPr>
-              <w:t>F5-3</w:t>
+              <w:t xml:space="preserve">TC </w:t>
+            </w:r>
+            <w:r>
+              <w:rPr>
+                <w:lang w:eastAsia="nl-NL"/>
+              </w:rPr>
+              <w:t>5-3</w:t>
             </w:r>
           </w:p>
         </w:tc>
@@ -7233,7 +7936,13 @@
               <w:rPr>
                 <w:lang w:eastAsia="nl-NL"/>
               </w:rPr>
-              <w:t>F6-1</w:t>
+              <w:t xml:space="preserve">TC </w:t>
+            </w:r>
+            <w:r>
+              <w:rPr>
+                <w:lang w:eastAsia="nl-NL"/>
+              </w:rPr>
+              <w:t>6-1</w:t>
             </w:r>
           </w:p>
         </w:tc>
@@ -7352,7 +8061,13 @@
               <w:rPr>
                 <w:lang w:eastAsia="nl-NL"/>
               </w:rPr>
-              <w:t>F6-2</w:t>
+              <w:t xml:space="preserve">TC </w:t>
+            </w:r>
+            <w:r>
+              <w:rPr>
+                <w:lang w:eastAsia="nl-NL"/>
+              </w:rPr>
+              <w:t>6-2</w:t>
             </w:r>
           </w:p>
         </w:tc>
@@ -7471,7 +8186,13 @@
               <w:rPr>
                 <w:lang w:eastAsia="nl-NL"/>
               </w:rPr>
-              <w:t>F6-3</w:t>
+              <w:t xml:space="preserve">TC </w:t>
+            </w:r>
+            <w:r>
+              <w:rPr>
+                <w:lang w:eastAsia="nl-NL"/>
+              </w:rPr>
+              <w:t>6-3</w:t>
             </w:r>
           </w:p>
         </w:tc>
@@ -7590,7 +8311,13 @@
               <w:rPr>
                 <w:lang w:eastAsia="nl-NL"/>
               </w:rPr>
-              <w:t>F6-4</w:t>
+              <w:t xml:space="preserve">TC </w:t>
+            </w:r>
+            <w:r>
+              <w:rPr>
+                <w:lang w:eastAsia="nl-NL"/>
+              </w:rPr>
+              <w:t>6-4</w:t>
             </w:r>
           </w:p>
         </w:tc>
@@ -7667,11 +8394,19 @@
                 <w:lang w:eastAsia="nl-NL"/>
               </w:rPr>
             </w:pPr>
-            <w:r>
-              <w:rPr>
-                <w:lang w:eastAsia="nl-NL"/>
-              </w:rPr>
-              <w:t>Waarschwuing wordt getoond dat er geen internetverbinding is</w:t>
+            <w:proofErr w:type="spellStart"/>
+            <w:r>
+              <w:rPr>
+                <w:lang w:eastAsia="nl-NL"/>
+              </w:rPr>
+              <w:t>Waarschwuing</w:t>
+            </w:r>
+            <w:proofErr w:type="spellEnd"/>
+            <w:r>
+              <w:rPr>
+                <w:lang w:eastAsia="nl-NL"/>
+              </w:rPr>
+              <w:t xml:space="preserve"> wordt getoond dat er geen internetverbinding is</w:t>
             </w:r>
           </w:p>
         </w:tc>
@@ -7709,7 +8444,13 @@
               <w:rPr>
                 <w:lang w:eastAsia="nl-NL"/>
               </w:rPr>
-              <w:t>F6-5</w:t>
+              <w:t xml:space="preserve">TC </w:t>
+            </w:r>
+            <w:r>
+              <w:rPr>
+                <w:lang w:eastAsia="nl-NL"/>
+              </w:rPr>
+              <w:t>6-5</w:t>
             </w:r>
           </w:p>
         </w:tc>
@@ -7828,7 +8569,13 @@
               <w:rPr>
                 <w:lang w:eastAsia="nl-NL"/>
               </w:rPr>
-              <w:t>F6-5</w:t>
+              <w:t xml:space="preserve">TC </w:t>
+            </w:r>
+            <w:r>
+              <w:rPr>
+                <w:lang w:eastAsia="nl-NL"/>
+              </w:rPr>
+              <w:t>6-5</w:t>
             </w:r>
           </w:p>
         </w:tc>
@@ -7843,12 +8590,28 @@
                 <w:lang w:eastAsia="nl-NL"/>
               </w:rPr>
             </w:pPr>
-            <w:r>
-              <w:rPr>
-                <w:lang w:eastAsia="nl-NL"/>
-              </w:rPr>
-              <w:t>Idle logout</w:t>
-            </w:r>
+            <w:proofErr w:type="spellStart"/>
+            <w:r>
+              <w:rPr>
+                <w:lang w:eastAsia="nl-NL"/>
+              </w:rPr>
+              <w:t>Idle</w:t>
+            </w:r>
+            <w:proofErr w:type="spellEnd"/>
+            <w:r>
+              <w:rPr>
+                <w:lang w:eastAsia="nl-NL"/>
+              </w:rPr>
+              <w:t xml:space="preserve"> </w:t>
+            </w:r>
+            <w:proofErr w:type="spellStart"/>
+            <w:r>
+              <w:rPr>
+                <w:lang w:eastAsia="nl-NL"/>
+              </w:rPr>
+              <w:t>logout</w:t>
+            </w:r>
+            <w:proofErr w:type="spellEnd"/>
           </w:p>
         </w:tc>
         <w:tc>
@@ -7909,7 +8672,21 @@
               <w:rPr>
                 <w:lang w:eastAsia="nl-NL"/>
               </w:rPr>
-              <w:t>Notificatie wordt getoond dat een automatisch logout werd uitgevoerd.</w:t>
+              <w:t xml:space="preserve">Notificatie wordt getoond dat een automatisch </w:t>
+            </w:r>
+            <w:proofErr w:type="spellStart"/>
+            <w:r>
+              <w:rPr>
+                <w:lang w:eastAsia="nl-NL"/>
+              </w:rPr>
+              <w:t>logout</w:t>
+            </w:r>
+            <w:proofErr w:type="spellEnd"/>
+            <w:r>
+              <w:rPr>
+                <w:lang w:eastAsia="nl-NL"/>
+              </w:rPr>
+              <w:t xml:space="preserve"> werd uitgevoerd.</w:t>
             </w:r>
           </w:p>
         </w:tc>
@@ -7947,7 +8724,13 @@
               <w:rPr>
                 <w:lang w:eastAsia="nl-NL"/>
               </w:rPr>
-              <w:t>F7-1</w:t>
+              <w:t xml:space="preserve">TC </w:t>
+            </w:r>
+            <w:r>
+              <w:rPr>
+                <w:lang w:eastAsia="nl-NL"/>
+              </w:rPr>
+              <w:t>7-1</w:t>
             </w:r>
           </w:p>
         </w:tc>
@@ -8079,52 +8862,174 @@
       <w:pPr>
         <w:pStyle w:val="Kop1"/>
       </w:pPr>
-      <w:bookmarkStart w:id="32" w:name="_Toc169076913"/>
-      <w:bookmarkStart w:id="33" w:name="_Toc169076914"/>
-      <w:bookmarkStart w:id="34" w:name="_Toc169076918"/>
-      <w:bookmarkStart w:id="35" w:name="_Toc172622236"/>
-      <w:bookmarkStart w:id="36" w:name="_Toc176052398"/>
-      <w:bookmarkStart w:id="37" w:name="_Toc304208439"/>
-      <w:bookmarkStart w:id="38" w:name="_Toc502665543"/>
-      <w:bookmarkEnd w:id="32"/>
+      <w:bookmarkStart w:id="33" w:name="_Toc169076913"/>
+      <w:bookmarkStart w:id="34" w:name="_Toc169076914"/>
+      <w:bookmarkStart w:id="35" w:name="_Toc169076918"/>
+      <w:bookmarkStart w:id="36" w:name="_Toc503109571"/>
       <w:bookmarkEnd w:id="33"/>
       <w:bookmarkEnd w:id="34"/>
+      <w:bookmarkEnd w:id="35"/>
       <w:r>
         <w:lastRenderedPageBreak/>
-        <w:t>Begrippenlijst</w:t>
+        <w:t>Testscript</w:t>
       </w:r>
-      <w:bookmarkEnd w:id="35"/>
       <w:bookmarkEnd w:id="36"/>
-      <w:bookmarkEnd w:id="37"/>
-      <w:bookmarkEnd w:id="38"/>
+    </w:p>
+    <w:p>
+      <w:pPr>
+        <w:rPr>
+          <w:lang w:eastAsia="nl-NL"/>
+        </w:rPr>
+      </w:pPr>
+      <w:r>
+        <w:rPr>
+          <w:lang w:eastAsia="nl-NL"/>
+        </w:rPr>
+        <w:t>Het is de bedoeling dat deze script uitgevoerd wordt door een tester.</w:t>
+      </w:r>
+    </w:p>
+    <w:p>
+      <w:pPr>
+        <w:rPr>
+          <w:lang w:eastAsia="nl-NL"/>
+        </w:rPr>
+      </w:pPr>
+      <w:r>
+        <w:rPr>
+          <w:lang w:eastAsia="nl-NL"/>
+        </w:rPr>
+        <w:t>Precondities: Alle componenten online. Internet verbinding online.</w:t>
+      </w:r>
+    </w:p>
+    <w:p>
+      <w:pPr>
+        <w:rPr>
+          <w:lang w:eastAsia="nl-NL"/>
+        </w:rPr>
+      </w:pPr>
+      <w:r>
+        <w:rPr>
+          <w:lang w:eastAsia="nl-NL"/>
+        </w:rPr>
+        <w:t>Account: U- Test PW- Test</w:t>
+      </w:r>
     </w:p>
     <w:tbl>
       <w:tblPr>
+        <w:tblStyle w:val="Tabelraster"/>
         <w:tblW w:w="0" w:type="auto"/>
-        <w:tblLook w:val="01E0" w:firstRow="1" w:lastRow="1" w:firstColumn="1" w:lastColumn="1" w:noHBand="0" w:noVBand="0"/>
+        <w:tblLook w:val="04A0" w:firstRow="1" w:lastRow="0" w:firstColumn="1" w:lastColumn="0" w:noHBand="0" w:noVBand="1"/>
       </w:tblPr>
       <w:tblGrid>
-        <w:gridCol w:w="959"/>
-        <w:gridCol w:w="7087"/>
+        <w:gridCol w:w="576"/>
+        <w:gridCol w:w="1233"/>
+        <w:gridCol w:w="5142"/>
+        <w:gridCol w:w="2303"/>
       </w:tblGrid>
       <w:tr>
         <w:tc>
           <w:tcPr>
-            <w:tcW w:w="959" w:type="dxa"/>
-          </w:tcPr>
-          <w:p>
-            <w:r>
-              <w:t>PRA</w:t>
-            </w:r>
-          </w:p>
-        </w:tc>
-        <w:tc>
-          <w:tcPr>
-            <w:tcW w:w="7087" w:type="dxa"/>
-          </w:tcPr>
-          <w:p>
-            <w:r>
-              <w:t>Productrisicoanalyse, het analyseren van het te testen product met als doel dat de testmanager en de verschillende andere belanghebbenden tot een gezamenlijk beeld komen van wat de meer of minder risicovolle delen van het te testen product zijn, zodat de grondigheid van testen hieraan gerelateerd kan worden.</w:t>
+            <w:tcW w:w="576" w:type="dxa"/>
+          </w:tcPr>
+          <w:p>
+            <w:pPr>
+              <w:rPr>
+                <w:rFonts w:cstheme="minorHAnsi"/>
+                <w:sz w:val="20"/>
+                <w:szCs w:val="20"/>
+              </w:rPr>
+            </w:pPr>
+            <w:r>
+              <w:rPr>
+                <w:rFonts w:cstheme="minorHAnsi"/>
+                <w:sz w:val="20"/>
+                <w:szCs w:val="20"/>
+              </w:rPr>
+              <w:t>Stap</w:t>
+            </w:r>
+          </w:p>
+        </w:tc>
+        <w:tc>
+          <w:tcPr>
+            <w:tcW w:w="1233" w:type="dxa"/>
+          </w:tcPr>
+          <w:p>
+            <w:pPr>
+              <w:rPr>
+                <w:rFonts w:cstheme="minorHAnsi"/>
+                <w:sz w:val="20"/>
+                <w:szCs w:val="20"/>
+              </w:rPr>
+            </w:pPr>
+            <w:r>
+              <w:rPr>
+                <w:rFonts w:cstheme="minorHAnsi"/>
+                <w:sz w:val="20"/>
+                <w:szCs w:val="20"/>
+              </w:rPr>
+              <w:t>Actie/</w:t>
+            </w:r>
+            <w:proofErr w:type="spellStart"/>
+            <w:r>
+              <w:rPr>
+                <w:rFonts w:cstheme="minorHAnsi"/>
+                <w:sz w:val="20"/>
+                <w:szCs w:val="20"/>
+              </w:rPr>
+              <w:t>Contr</w:t>
+            </w:r>
+            <w:proofErr w:type="spellEnd"/>
+            <w:r>
+              <w:rPr>
+                <w:rFonts w:cstheme="minorHAnsi"/>
+                <w:sz w:val="20"/>
+                <w:szCs w:val="20"/>
+              </w:rPr>
+              <w:t>.</w:t>
+            </w:r>
+          </w:p>
+        </w:tc>
+        <w:tc>
+          <w:tcPr>
+            <w:tcW w:w="5142" w:type="dxa"/>
+          </w:tcPr>
+          <w:p>
+            <w:pPr>
+              <w:rPr>
+                <w:rFonts w:cstheme="minorHAnsi"/>
+                <w:sz w:val="20"/>
+                <w:szCs w:val="20"/>
+              </w:rPr>
+            </w:pPr>
+            <w:r>
+              <w:rPr>
+                <w:rFonts w:cstheme="minorHAnsi"/>
+                <w:sz w:val="20"/>
+                <w:szCs w:val="20"/>
+              </w:rPr>
+              <w:t>Omschrijving</w:t>
+            </w:r>
+          </w:p>
+        </w:tc>
+        <w:tc>
+          <w:tcPr>
+            <w:tcW w:w="2303" w:type="dxa"/>
+          </w:tcPr>
+          <w:p>
+            <w:pPr>
+              <w:rPr>
+                <w:rFonts w:cstheme="minorHAnsi"/>
+                <w:sz w:val="20"/>
+                <w:szCs w:val="20"/>
+              </w:rPr>
+            </w:pPr>
+            <w:r>
+              <w:rPr>
+                <w:rFonts w:cstheme="minorHAnsi"/>
+                <w:sz w:val="20"/>
+                <w:szCs w:val="20"/>
+              </w:rPr>
+              <w:t>Resultaat</w:t>
             </w:r>
           </w:p>
         </w:tc>
@@ -8132,27 +9037,1967 @@
       <w:tr>
         <w:tc>
           <w:tcPr>
-            <w:tcW w:w="959" w:type="dxa"/>
-          </w:tcPr>
-          <w:p>
-            <w:r>
-              <w:t>ST</w:t>
-            </w:r>
-          </w:p>
-        </w:tc>
-        <w:tc>
-          <w:tcPr>
-            <w:tcW w:w="7087" w:type="dxa"/>
-          </w:tcPr>
-          <w:p>
-            <w:r>
-              <w:t>Systeemtest</w:t>
-            </w:r>
-            <w:r>
-              <w:t>, door de leverancier van de oplossing in een (goed beheersbare) laboratoriumomgeving uitgevoerde test, die moet aantonen dat de ontwikkelde systeem of delen daarvan aan de functionele- en niet-functionele specificaties en het technisch ontwerp voldoen.</w:t>
-            </w:r>
-          </w:p>
-          <w:p/>
+            <w:tcW w:w="576" w:type="dxa"/>
+          </w:tcPr>
+          <w:p>
+            <w:pPr>
+              <w:rPr>
+                <w:rFonts w:cstheme="minorHAnsi"/>
+                <w:sz w:val="20"/>
+                <w:szCs w:val="20"/>
+              </w:rPr>
+            </w:pPr>
+            <w:r>
+              <w:rPr>
+                <w:rFonts w:cstheme="minorHAnsi"/>
+                <w:sz w:val="20"/>
+                <w:szCs w:val="20"/>
+              </w:rPr>
+              <w:t>INIT</w:t>
+            </w:r>
+          </w:p>
+        </w:tc>
+        <w:tc>
+          <w:tcPr>
+            <w:tcW w:w="1233" w:type="dxa"/>
+          </w:tcPr>
+          <w:p>
+            <w:pPr>
+              <w:rPr>
+                <w:rFonts w:cstheme="minorHAnsi"/>
+                <w:sz w:val="20"/>
+                <w:szCs w:val="20"/>
+              </w:rPr>
+            </w:pPr>
+          </w:p>
+        </w:tc>
+        <w:tc>
+          <w:tcPr>
+            <w:tcW w:w="5142" w:type="dxa"/>
+          </w:tcPr>
+          <w:p>
+            <w:pPr>
+              <w:rPr>
+                <w:rFonts w:cstheme="minorHAnsi"/>
+                <w:sz w:val="20"/>
+                <w:szCs w:val="20"/>
+              </w:rPr>
+            </w:pPr>
+            <w:r>
+              <w:rPr>
+                <w:rFonts w:cstheme="minorHAnsi"/>
+                <w:sz w:val="20"/>
+                <w:szCs w:val="20"/>
+              </w:rPr>
+              <w:t>Start de applicatie versie 1.0</w:t>
+            </w:r>
+          </w:p>
+        </w:tc>
+        <w:tc>
+          <w:tcPr>
+            <w:tcW w:w="2303" w:type="dxa"/>
+          </w:tcPr>
+          <w:p>
+            <w:pPr>
+              <w:rPr>
+                <w:rFonts w:cstheme="minorHAnsi"/>
+                <w:sz w:val="20"/>
+                <w:szCs w:val="20"/>
+              </w:rPr>
+            </w:pPr>
+          </w:p>
+        </w:tc>
+      </w:tr>
+      <w:tr>
+        <w:tc>
+          <w:tcPr>
+            <w:tcW w:w="576" w:type="dxa"/>
+          </w:tcPr>
+          <w:p>
+            <w:pPr>
+              <w:rPr>
+                <w:rFonts w:cstheme="minorHAnsi"/>
+                <w:sz w:val="20"/>
+                <w:szCs w:val="20"/>
+              </w:rPr>
+            </w:pPr>
+          </w:p>
+        </w:tc>
+        <w:tc>
+          <w:tcPr>
+            <w:tcW w:w="1233" w:type="dxa"/>
+          </w:tcPr>
+          <w:p>
+            <w:pPr>
+              <w:rPr>
+                <w:rFonts w:cstheme="minorHAnsi"/>
+                <w:sz w:val="20"/>
+                <w:szCs w:val="20"/>
+              </w:rPr>
+            </w:pPr>
+          </w:p>
+        </w:tc>
+        <w:tc>
+          <w:tcPr>
+            <w:tcW w:w="5142" w:type="dxa"/>
+          </w:tcPr>
+          <w:p>
+            <w:pPr>
+              <w:rPr>
+                <w:rFonts w:cstheme="minorHAnsi"/>
+                <w:sz w:val="20"/>
+                <w:szCs w:val="20"/>
+              </w:rPr>
+            </w:pPr>
+          </w:p>
+        </w:tc>
+        <w:tc>
+          <w:tcPr>
+            <w:tcW w:w="2303" w:type="dxa"/>
+          </w:tcPr>
+          <w:p>
+            <w:pPr>
+              <w:rPr>
+                <w:rFonts w:cstheme="minorHAnsi"/>
+                <w:sz w:val="20"/>
+                <w:szCs w:val="20"/>
+              </w:rPr>
+            </w:pPr>
+          </w:p>
+        </w:tc>
+      </w:tr>
+      <w:tr>
+        <w:tc>
+          <w:tcPr>
+            <w:tcW w:w="576" w:type="dxa"/>
+          </w:tcPr>
+          <w:p>
+            <w:pPr>
+              <w:rPr>
+                <w:rFonts w:cstheme="minorHAnsi"/>
+                <w:sz w:val="20"/>
+                <w:szCs w:val="20"/>
+              </w:rPr>
+            </w:pPr>
+            <w:r>
+              <w:rPr>
+                <w:rFonts w:cstheme="minorHAnsi"/>
+                <w:sz w:val="20"/>
+                <w:szCs w:val="20"/>
+              </w:rPr>
+              <w:t>TC1</w:t>
+            </w:r>
+          </w:p>
+        </w:tc>
+        <w:tc>
+          <w:tcPr>
+            <w:tcW w:w="1233" w:type="dxa"/>
+          </w:tcPr>
+          <w:p>
+            <w:pPr>
+              <w:rPr>
+                <w:rFonts w:cstheme="minorHAnsi"/>
+                <w:sz w:val="20"/>
+                <w:szCs w:val="20"/>
+              </w:rPr>
+            </w:pPr>
+            <w:r>
+              <w:rPr>
+                <w:rFonts w:cstheme="minorHAnsi"/>
+                <w:sz w:val="20"/>
+                <w:szCs w:val="20"/>
+              </w:rPr>
+              <w:t>A</w:t>
+            </w:r>
+          </w:p>
+        </w:tc>
+        <w:tc>
+          <w:tcPr>
+            <w:tcW w:w="5142" w:type="dxa"/>
+          </w:tcPr>
+          <w:p>
+            <w:pPr>
+              <w:rPr>
+                <w:rFonts w:cstheme="minorHAnsi"/>
+                <w:sz w:val="20"/>
+                <w:szCs w:val="20"/>
+              </w:rPr>
+            </w:pPr>
+            <w:r>
+              <w:rPr>
+                <w:rFonts w:cstheme="minorHAnsi"/>
+                <w:sz w:val="20"/>
+                <w:szCs w:val="20"/>
+              </w:rPr>
+              <w:t>De tester drukt op het knop “</w:t>
+            </w:r>
+            <w:proofErr w:type="spellStart"/>
+            <w:r>
+              <w:rPr>
+                <w:rFonts w:cstheme="minorHAnsi"/>
+                <w:sz w:val="20"/>
+                <w:szCs w:val="20"/>
+              </w:rPr>
+              <w:t>Create</w:t>
+            </w:r>
+            <w:proofErr w:type="spellEnd"/>
+            <w:r>
+              <w:rPr>
+                <w:rFonts w:cstheme="minorHAnsi"/>
+                <w:sz w:val="20"/>
+                <w:szCs w:val="20"/>
+              </w:rPr>
+              <w:t xml:space="preserve"> Account”</w:t>
+            </w:r>
+          </w:p>
+        </w:tc>
+        <w:tc>
+          <w:tcPr>
+            <w:tcW w:w="2303" w:type="dxa"/>
+          </w:tcPr>
+          <w:p>
+            <w:pPr>
+              <w:rPr>
+                <w:rFonts w:cstheme="minorHAnsi"/>
+                <w:sz w:val="20"/>
+                <w:szCs w:val="20"/>
+              </w:rPr>
+            </w:pPr>
+          </w:p>
+        </w:tc>
+      </w:tr>
+      <w:tr>
+        <w:tc>
+          <w:tcPr>
+            <w:tcW w:w="576" w:type="dxa"/>
+          </w:tcPr>
+          <w:p>
+            <w:pPr>
+              <w:rPr>
+                <w:rFonts w:cstheme="minorHAnsi"/>
+                <w:sz w:val="20"/>
+                <w:szCs w:val="20"/>
+              </w:rPr>
+            </w:pPr>
+          </w:p>
+        </w:tc>
+        <w:tc>
+          <w:tcPr>
+            <w:tcW w:w="1233" w:type="dxa"/>
+          </w:tcPr>
+          <w:p>
+            <w:pPr>
+              <w:rPr>
+                <w:rFonts w:cstheme="minorHAnsi"/>
+                <w:sz w:val="20"/>
+                <w:szCs w:val="20"/>
+              </w:rPr>
+            </w:pPr>
+            <w:r>
+              <w:rPr>
+                <w:rFonts w:cstheme="minorHAnsi"/>
+                <w:sz w:val="20"/>
+                <w:szCs w:val="20"/>
+              </w:rPr>
+              <w:t>A</w:t>
+            </w:r>
+          </w:p>
+        </w:tc>
+        <w:tc>
+          <w:tcPr>
+            <w:tcW w:w="5142" w:type="dxa"/>
+          </w:tcPr>
+          <w:p>
+            <w:pPr>
+              <w:rPr>
+                <w:rFonts w:cstheme="minorHAnsi"/>
+                <w:sz w:val="20"/>
+                <w:szCs w:val="20"/>
+              </w:rPr>
+            </w:pPr>
+            <w:r>
+              <w:rPr>
+                <w:rFonts w:cstheme="minorHAnsi"/>
+                <w:sz w:val="20"/>
+                <w:szCs w:val="20"/>
+              </w:rPr>
+              <w:t>De tester vult “Test” op beide tekstvakken en drukt op doorgaan</w:t>
+            </w:r>
+          </w:p>
+        </w:tc>
+        <w:tc>
+          <w:tcPr>
+            <w:tcW w:w="2303" w:type="dxa"/>
+          </w:tcPr>
+          <w:p>
+            <w:pPr>
+              <w:rPr>
+                <w:rFonts w:cstheme="minorHAnsi"/>
+                <w:sz w:val="20"/>
+                <w:szCs w:val="20"/>
+              </w:rPr>
+            </w:pPr>
+          </w:p>
+        </w:tc>
+      </w:tr>
+      <w:tr>
+        <w:tc>
+          <w:tcPr>
+            <w:tcW w:w="576" w:type="dxa"/>
+          </w:tcPr>
+          <w:p>
+            <w:pPr>
+              <w:rPr>
+                <w:rFonts w:cstheme="minorHAnsi"/>
+                <w:sz w:val="20"/>
+                <w:szCs w:val="20"/>
+              </w:rPr>
+            </w:pPr>
+          </w:p>
+        </w:tc>
+        <w:tc>
+          <w:tcPr>
+            <w:tcW w:w="1233" w:type="dxa"/>
+          </w:tcPr>
+          <w:p>
+            <w:pPr>
+              <w:rPr>
+                <w:rFonts w:cstheme="minorHAnsi"/>
+                <w:sz w:val="20"/>
+                <w:szCs w:val="20"/>
+              </w:rPr>
+            </w:pPr>
+            <w:r>
+              <w:rPr>
+                <w:rFonts w:cstheme="minorHAnsi"/>
+                <w:sz w:val="20"/>
+                <w:szCs w:val="20"/>
+              </w:rPr>
+              <w:t>C</w:t>
+            </w:r>
+          </w:p>
+        </w:tc>
+        <w:tc>
+          <w:tcPr>
+            <w:tcW w:w="5142" w:type="dxa"/>
+          </w:tcPr>
+          <w:p>
+            <w:pPr>
+              <w:rPr>
+                <w:rFonts w:cstheme="minorHAnsi"/>
+                <w:sz w:val="20"/>
+                <w:szCs w:val="20"/>
+              </w:rPr>
+            </w:pPr>
+            <w:r>
+              <w:rPr>
+                <w:rFonts w:cstheme="minorHAnsi"/>
+                <w:sz w:val="20"/>
+                <w:szCs w:val="20"/>
+              </w:rPr>
+              <w:t xml:space="preserve">Een Alert </w:t>
+            </w:r>
+            <w:proofErr w:type="spellStart"/>
+            <w:r>
+              <w:rPr>
+                <w:rFonts w:cstheme="minorHAnsi"/>
+                <w:sz w:val="20"/>
+                <w:szCs w:val="20"/>
+              </w:rPr>
+              <w:t>dialog</w:t>
+            </w:r>
+            <w:proofErr w:type="spellEnd"/>
+            <w:r>
+              <w:rPr>
+                <w:rFonts w:cstheme="minorHAnsi"/>
+                <w:sz w:val="20"/>
+                <w:szCs w:val="20"/>
+              </w:rPr>
+              <w:t xml:space="preserve"> komt tevoorschijn met de confirmatie dat de account is aangemaakt</w:t>
+            </w:r>
+          </w:p>
+        </w:tc>
+        <w:tc>
+          <w:tcPr>
+            <w:tcW w:w="2303" w:type="dxa"/>
+          </w:tcPr>
+          <w:p>
+            <w:pPr>
+              <w:rPr>
+                <w:rFonts w:cstheme="minorHAnsi"/>
+                <w:sz w:val="20"/>
+                <w:szCs w:val="20"/>
+              </w:rPr>
+            </w:pPr>
+          </w:p>
+        </w:tc>
+      </w:tr>
+      <w:tr>
+        <w:tc>
+          <w:tcPr>
+            <w:tcW w:w="576" w:type="dxa"/>
+          </w:tcPr>
+          <w:p>
+            <w:pPr>
+              <w:rPr>
+                <w:rFonts w:cstheme="minorHAnsi"/>
+                <w:sz w:val="20"/>
+                <w:szCs w:val="20"/>
+              </w:rPr>
+            </w:pPr>
+            <w:r>
+              <w:rPr>
+                <w:rFonts w:cstheme="minorHAnsi"/>
+                <w:sz w:val="20"/>
+                <w:szCs w:val="20"/>
+              </w:rPr>
+              <w:t>TC2</w:t>
+            </w:r>
+          </w:p>
+        </w:tc>
+        <w:tc>
+          <w:tcPr>
+            <w:tcW w:w="1233" w:type="dxa"/>
+          </w:tcPr>
+          <w:p>
+            <w:pPr>
+              <w:rPr>
+                <w:rFonts w:cstheme="minorHAnsi"/>
+                <w:sz w:val="20"/>
+                <w:szCs w:val="20"/>
+              </w:rPr>
+            </w:pPr>
+            <w:r>
+              <w:rPr>
+                <w:rFonts w:cstheme="minorHAnsi"/>
+                <w:sz w:val="20"/>
+                <w:szCs w:val="20"/>
+              </w:rPr>
+              <w:t>A</w:t>
+            </w:r>
+          </w:p>
+        </w:tc>
+        <w:tc>
+          <w:tcPr>
+            <w:tcW w:w="5142" w:type="dxa"/>
+          </w:tcPr>
+          <w:p>
+            <w:pPr>
+              <w:rPr>
+                <w:rFonts w:cstheme="minorHAnsi"/>
+                <w:sz w:val="20"/>
+                <w:szCs w:val="20"/>
+              </w:rPr>
+            </w:pPr>
+            <w:r>
+              <w:rPr>
+                <w:rFonts w:cstheme="minorHAnsi"/>
+                <w:sz w:val="20"/>
+                <w:szCs w:val="20"/>
+              </w:rPr>
+              <w:t xml:space="preserve">De </w:t>
+            </w:r>
+            <w:r>
+              <w:rPr>
+                <w:rFonts w:cstheme="minorHAnsi"/>
+                <w:sz w:val="20"/>
+                <w:szCs w:val="20"/>
+              </w:rPr>
+              <w:t xml:space="preserve">tester </w:t>
+            </w:r>
+            <w:r>
+              <w:rPr>
+                <w:rFonts w:cstheme="minorHAnsi"/>
+                <w:sz w:val="20"/>
+                <w:szCs w:val="20"/>
+              </w:rPr>
+              <w:t>logt in met de testaccount.</w:t>
+            </w:r>
+          </w:p>
+        </w:tc>
+        <w:tc>
+          <w:tcPr>
+            <w:tcW w:w="2303" w:type="dxa"/>
+          </w:tcPr>
+          <w:p>
+            <w:pPr>
+              <w:rPr>
+                <w:rFonts w:cstheme="minorHAnsi"/>
+                <w:sz w:val="20"/>
+                <w:szCs w:val="20"/>
+              </w:rPr>
+            </w:pPr>
+          </w:p>
+        </w:tc>
+      </w:tr>
+      <w:tr>
+        <w:tc>
+          <w:tcPr>
+            <w:tcW w:w="576" w:type="dxa"/>
+          </w:tcPr>
+          <w:p>
+            <w:pPr>
+              <w:rPr>
+                <w:rFonts w:cstheme="minorHAnsi"/>
+                <w:sz w:val="20"/>
+                <w:szCs w:val="20"/>
+              </w:rPr>
+            </w:pPr>
+          </w:p>
+        </w:tc>
+        <w:tc>
+          <w:tcPr>
+            <w:tcW w:w="1233" w:type="dxa"/>
+          </w:tcPr>
+          <w:p>
+            <w:pPr>
+              <w:rPr>
+                <w:rFonts w:cstheme="minorHAnsi"/>
+                <w:sz w:val="20"/>
+                <w:szCs w:val="20"/>
+              </w:rPr>
+            </w:pPr>
+            <w:r>
+              <w:rPr>
+                <w:rFonts w:cstheme="minorHAnsi"/>
+                <w:sz w:val="20"/>
+                <w:szCs w:val="20"/>
+              </w:rPr>
+              <w:t>C</w:t>
+            </w:r>
+          </w:p>
+        </w:tc>
+        <w:tc>
+          <w:tcPr>
+            <w:tcW w:w="5142" w:type="dxa"/>
+          </w:tcPr>
+          <w:p>
+            <w:pPr>
+              <w:rPr>
+                <w:rFonts w:cstheme="minorHAnsi"/>
+                <w:sz w:val="20"/>
+                <w:szCs w:val="20"/>
+              </w:rPr>
+            </w:pPr>
+            <w:r>
+              <w:rPr>
+                <w:rFonts w:cstheme="minorHAnsi"/>
+                <w:sz w:val="20"/>
+                <w:szCs w:val="20"/>
+              </w:rPr>
+              <w:t xml:space="preserve">Een Alert </w:t>
+            </w:r>
+            <w:proofErr w:type="spellStart"/>
+            <w:r>
+              <w:rPr>
+                <w:rFonts w:cstheme="minorHAnsi"/>
+                <w:sz w:val="20"/>
+                <w:szCs w:val="20"/>
+              </w:rPr>
+              <w:t>dialog</w:t>
+            </w:r>
+            <w:proofErr w:type="spellEnd"/>
+            <w:r>
+              <w:rPr>
+                <w:rFonts w:cstheme="minorHAnsi"/>
+                <w:sz w:val="20"/>
+                <w:szCs w:val="20"/>
+              </w:rPr>
+              <w:t xml:space="preserve"> komt tevoorschijn met de confirmatie dat het inloggen is gelukt en het programma gaat door naar de </w:t>
+            </w:r>
+            <w:proofErr w:type="spellStart"/>
+            <w:r>
+              <w:rPr>
+                <w:rFonts w:cstheme="minorHAnsi"/>
+                <w:sz w:val="20"/>
+                <w:szCs w:val="20"/>
+              </w:rPr>
+              <w:t>Main</w:t>
+            </w:r>
+            <w:proofErr w:type="spellEnd"/>
+            <w:r>
+              <w:rPr>
+                <w:rFonts w:cstheme="minorHAnsi"/>
+                <w:sz w:val="20"/>
+                <w:szCs w:val="20"/>
+              </w:rPr>
+              <w:t xml:space="preserve"> Menu.</w:t>
+            </w:r>
+          </w:p>
+        </w:tc>
+        <w:tc>
+          <w:tcPr>
+            <w:tcW w:w="2303" w:type="dxa"/>
+          </w:tcPr>
+          <w:p>
+            <w:pPr>
+              <w:rPr>
+                <w:rFonts w:cstheme="minorHAnsi"/>
+                <w:sz w:val="20"/>
+                <w:szCs w:val="20"/>
+              </w:rPr>
+            </w:pPr>
+          </w:p>
+        </w:tc>
+      </w:tr>
+      <w:tr>
+        <w:tc>
+          <w:tcPr>
+            <w:tcW w:w="576" w:type="dxa"/>
+          </w:tcPr>
+          <w:p>
+            <w:pPr>
+              <w:rPr>
+                <w:rFonts w:cstheme="minorHAnsi"/>
+                <w:sz w:val="20"/>
+                <w:szCs w:val="20"/>
+              </w:rPr>
+            </w:pPr>
+            <w:r>
+              <w:rPr>
+                <w:rFonts w:cstheme="minorHAnsi"/>
+                <w:sz w:val="20"/>
+                <w:szCs w:val="20"/>
+              </w:rPr>
+              <w:t>TC3</w:t>
+            </w:r>
+          </w:p>
+        </w:tc>
+        <w:tc>
+          <w:tcPr>
+            <w:tcW w:w="1233" w:type="dxa"/>
+          </w:tcPr>
+          <w:p>
+            <w:pPr>
+              <w:rPr>
+                <w:rFonts w:cstheme="minorHAnsi"/>
+                <w:sz w:val="20"/>
+                <w:szCs w:val="20"/>
+              </w:rPr>
+            </w:pPr>
+            <w:r>
+              <w:rPr>
+                <w:rFonts w:cstheme="minorHAnsi"/>
+                <w:sz w:val="20"/>
+                <w:szCs w:val="20"/>
+              </w:rPr>
+              <w:t>A</w:t>
+            </w:r>
+          </w:p>
+        </w:tc>
+        <w:tc>
+          <w:tcPr>
+            <w:tcW w:w="5142" w:type="dxa"/>
+          </w:tcPr>
+          <w:p>
+            <w:pPr>
+              <w:rPr>
+                <w:rFonts w:cstheme="minorHAnsi"/>
+                <w:sz w:val="20"/>
+                <w:szCs w:val="20"/>
+              </w:rPr>
+            </w:pPr>
+            <w:r>
+              <w:rPr>
+                <w:rFonts w:cstheme="minorHAnsi"/>
+                <w:sz w:val="20"/>
+                <w:szCs w:val="20"/>
+              </w:rPr>
+              <w:t xml:space="preserve">De </w:t>
+            </w:r>
+            <w:r>
+              <w:rPr>
+                <w:rFonts w:cstheme="minorHAnsi"/>
+                <w:sz w:val="20"/>
+                <w:szCs w:val="20"/>
+              </w:rPr>
+              <w:t xml:space="preserve">tester </w:t>
+            </w:r>
+            <w:r>
+              <w:rPr>
+                <w:rFonts w:cstheme="minorHAnsi"/>
+                <w:sz w:val="20"/>
+                <w:szCs w:val="20"/>
+              </w:rPr>
+              <w:t xml:space="preserve">klikt op </w:t>
+            </w:r>
+            <w:proofErr w:type="spellStart"/>
+            <w:r>
+              <w:rPr>
+                <w:rFonts w:cstheme="minorHAnsi"/>
+                <w:sz w:val="20"/>
+                <w:szCs w:val="20"/>
+              </w:rPr>
+              <w:t>Coins</w:t>
+            </w:r>
+            <w:proofErr w:type="spellEnd"/>
+          </w:p>
+        </w:tc>
+        <w:tc>
+          <w:tcPr>
+            <w:tcW w:w="2303" w:type="dxa"/>
+          </w:tcPr>
+          <w:p>
+            <w:pPr>
+              <w:rPr>
+                <w:rFonts w:cstheme="minorHAnsi"/>
+                <w:sz w:val="20"/>
+                <w:szCs w:val="20"/>
+              </w:rPr>
+            </w:pPr>
+          </w:p>
+        </w:tc>
+      </w:tr>
+      <w:tr>
+        <w:tc>
+          <w:tcPr>
+            <w:tcW w:w="576" w:type="dxa"/>
+          </w:tcPr>
+          <w:p>
+            <w:pPr>
+              <w:rPr>
+                <w:rFonts w:cstheme="minorHAnsi"/>
+                <w:sz w:val="20"/>
+                <w:szCs w:val="20"/>
+              </w:rPr>
+            </w:pPr>
+          </w:p>
+        </w:tc>
+        <w:tc>
+          <w:tcPr>
+            <w:tcW w:w="1233" w:type="dxa"/>
+          </w:tcPr>
+          <w:p>
+            <w:pPr>
+              <w:rPr>
+                <w:rFonts w:cstheme="minorHAnsi"/>
+                <w:sz w:val="20"/>
+                <w:szCs w:val="20"/>
+              </w:rPr>
+            </w:pPr>
+            <w:r>
+              <w:rPr>
+                <w:rFonts w:cstheme="minorHAnsi"/>
+                <w:sz w:val="20"/>
+                <w:szCs w:val="20"/>
+              </w:rPr>
+              <w:t>C</w:t>
+            </w:r>
+          </w:p>
+        </w:tc>
+        <w:tc>
+          <w:tcPr>
+            <w:tcW w:w="5142" w:type="dxa"/>
+          </w:tcPr>
+          <w:p>
+            <w:pPr>
+              <w:rPr>
+                <w:rFonts w:cstheme="minorHAnsi"/>
+                <w:sz w:val="20"/>
+                <w:szCs w:val="20"/>
+              </w:rPr>
+            </w:pPr>
+            <w:r>
+              <w:rPr>
+                <w:rFonts w:cstheme="minorHAnsi"/>
+                <w:sz w:val="20"/>
+                <w:szCs w:val="20"/>
+              </w:rPr>
+              <w:t xml:space="preserve">De </w:t>
+            </w:r>
+            <w:proofErr w:type="spellStart"/>
+            <w:r>
+              <w:rPr>
+                <w:rFonts w:cstheme="minorHAnsi"/>
+                <w:sz w:val="20"/>
+                <w:szCs w:val="20"/>
+              </w:rPr>
+              <w:t>coinmenu</w:t>
+            </w:r>
+            <w:proofErr w:type="spellEnd"/>
+            <w:r>
+              <w:rPr>
+                <w:rFonts w:cstheme="minorHAnsi"/>
+                <w:sz w:val="20"/>
+                <w:szCs w:val="20"/>
+              </w:rPr>
+              <w:t xml:space="preserve"> komt op het scherm te staan, met informatie over geladen </w:t>
+            </w:r>
+            <w:proofErr w:type="spellStart"/>
+            <w:r>
+              <w:rPr>
+                <w:rFonts w:cstheme="minorHAnsi"/>
+                <w:sz w:val="20"/>
+                <w:szCs w:val="20"/>
+              </w:rPr>
+              <w:t>coins</w:t>
+            </w:r>
+            <w:proofErr w:type="spellEnd"/>
+          </w:p>
+        </w:tc>
+        <w:tc>
+          <w:tcPr>
+            <w:tcW w:w="2303" w:type="dxa"/>
+          </w:tcPr>
+          <w:p>
+            <w:pPr>
+              <w:rPr>
+                <w:rFonts w:cstheme="minorHAnsi"/>
+                <w:sz w:val="20"/>
+                <w:szCs w:val="20"/>
+              </w:rPr>
+            </w:pPr>
+          </w:p>
+        </w:tc>
+      </w:tr>
+      <w:tr>
+        <w:tc>
+          <w:tcPr>
+            <w:tcW w:w="576" w:type="dxa"/>
+          </w:tcPr>
+          <w:p>
+            <w:pPr>
+              <w:rPr>
+                <w:rFonts w:cstheme="minorHAnsi"/>
+                <w:sz w:val="20"/>
+                <w:szCs w:val="20"/>
+              </w:rPr>
+            </w:pPr>
+            <w:r>
+              <w:rPr>
+                <w:rFonts w:cstheme="minorHAnsi"/>
+                <w:sz w:val="20"/>
+                <w:szCs w:val="20"/>
+              </w:rPr>
+              <w:t>TC4</w:t>
+            </w:r>
+          </w:p>
+        </w:tc>
+        <w:tc>
+          <w:tcPr>
+            <w:tcW w:w="1233" w:type="dxa"/>
+          </w:tcPr>
+          <w:p>
+            <w:pPr>
+              <w:rPr>
+                <w:rFonts w:cstheme="minorHAnsi"/>
+                <w:sz w:val="20"/>
+                <w:szCs w:val="20"/>
+              </w:rPr>
+            </w:pPr>
+            <w:r>
+              <w:rPr>
+                <w:rFonts w:cstheme="minorHAnsi"/>
+                <w:sz w:val="20"/>
+                <w:szCs w:val="20"/>
+              </w:rPr>
+              <w:t>A</w:t>
+            </w:r>
+          </w:p>
+        </w:tc>
+        <w:tc>
+          <w:tcPr>
+            <w:tcW w:w="5142" w:type="dxa"/>
+          </w:tcPr>
+          <w:p>
+            <w:pPr>
+              <w:rPr>
+                <w:rFonts w:cstheme="minorHAnsi"/>
+                <w:sz w:val="20"/>
+                <w:szCs w:val="20"/>
+              </w:rPr>
+            </w:pPr>
+            <w:r>
+              <w:rPr>
+                <w:rFonts w:cstheme="minorHAnsi"/>
+                <w:sz w:val="20"/>
+                <w:szCs w:val="20"/>
+              </w:rPr>
+              <w:t xml:space="preserve">De </w:t>
+            </w:r>
+            <w:r>
+              <w:rPr>
+                <w:rFonts w:cstheme="minorHAnsi"/>
+                <w:sz w:val="20"/>
+                <w:szCs w:val="20"/>
+              </w:rPr>
+              <w:t xml:space="preserve">tester </w:t>
+            </w:r>
+            <w:r>
+              <w:rPr>
+                <w:rFonts w:cstheme="minorHAnsi"/>
+                <w:sz w:val="20"/>
+                <w:szCs w:val="20"/>
+              </w:rPr>
+              <w:t>klikt op Portfolio</w:t>
+            </w:r>
+          </w:p>
+        </w:tc>
+        <w:tc>
+          <w:tcPr>
+            <w:tcW w:w="2303" w:type="dxa"/>
+          </w:tcPr>
+          <w:p>
+            <w:pPr>
+              <w:rPr>
+                <w:rFonts w:cstheme="minorHAnsi"/>
+                <w:sz w:val="20"/>
+                <w:szCs w:val="20"/>
+              </w:rPr>
+            </w:pPr>
+          </w:p>
+        </w:tc>
+      </w:tr>
+      <w:tr>
+        <w:tc>
+          <w:tcPr>
+            <w:tcW w:w="576" w:type="dxa"/>
+          </w:tcPr>
+          <w:p>
+            <w:pPr>
+              <w:rPr>
+                <w:rFonts w:cstheme="minorHAnsi"/>
+                <w:sz w:val="20"/>
+                <w:szCs w:val="20"/>
+              </w:rPr>
+            </w:pPr>
+          </w:p>
+        </w:tc>
+        <w:tc>
+          <w:tcPr>
+            <w:tcW w:w="1233" w:type="dxa"/>
+          </w:tcPr>
+          <w:p>
+            <w:pPr>
+              <w:rPr>
+                <w:rFonts w:cstheme="minorHAnsi"/>
+                <w:sz w:val="20"/>
+                <w:szCs w:val="20"/>
+              </w:rPr>
+            </w:pPr>
+            <w:r>
+              <w:rPr>
+                <w:rFonts w:cstheme="minorHAnsi"/>
+                <w:sz w:val="20"/>
+                <w:szCs w:val="20"/>
+              </w:rPr>
+              <w:t>C</w:t>
+            </w:r>
+          </w:p>
+        </w:tc>
+        <w:tc>
+          <w:tcPr>
+            <w:tcW w:w="5142" w:type="dxa"/>
+          </w:tcPr>
+          <w:p>
+            <w:pPr>
+              <w:rPr>
+                <w:rFonts w:cstheme="minorHAnsi"/>
+                <w:sz w:val="20"/>
+                <w:szCs w:val="20"/>
+              </w:rPr>
+            </w:pPr>
+            <w:r>
+              <w:rPr>
+                <w:rFonts w:cstheme="minorHAnsi"/>
+                <w:sz w:val="20"/>
+                <w:szCs w:val="20"/>
+              </w:rPr>
+              <w:t>De portfoliomenu komt op het scherm te staan, met informatie over de investeringen van de gebruiker</w:t>
+            </w:r>
+          </w:p>
+        </w:tc>
+        <w:tc>
+          <w:tcPr>
+            <w:tcW w:w="2303" w:type="dxa"/>
+          </w:tcPr>
+          <w:p>
+            <w:pPr>
+              <w:rPr>
+                <w:rFonts w:cstheme="minorHAnsi"/>
+                <w:sz w:val="20"/>
+                <w:szCs w:val="20"/>
+              </w:rPr>
+            </w:pPr>
+          </w:p>
+        </w:tc>
+      </w:tr>
+      <w:tr>
+        <w:tc>
+          <w:tcPr>
+            <w:tcW w:w="576" w:type="dxa"/>
+          </w:tcPr>
+          <w:p>
+            <w:pPr>
+              <w:rPr>
+                <w:rFonts w:cstheme="minorHAnsi"/>
+                <w:sz w:val="20"/>
+                <w:szCs w:val="20"/>
+              </w:rPr>
+            </w:pPr>
+            <w:r>
+              <w:rPr>
+                <w:rFonts w:cstheme="minorHAnsi"/>
+                <w:sz w:val="20"/>
+                <w:szCs w:val="20"/>
+              </w:rPr>
+              <w:t>TC5</w:t>
+            </w:r>
+          </w:p>
+        </w:tc>
+        <w:tc>
+          <w:tcPr>
+            <w:tcW w:w="1233" w:type="dxa"/>
+          </w:tcPr>
+          <w:p>
+            <w:pPr>
+              <w:rPr>
+                <w:rFonts w:cstheme="minorHAnsi"/>
+                <w:sz w:val="20"/>
+                <w:szCs w:val="20"/>
+              </w:rPr>
+            </w:pPr>
+            <w:r>
+              <w:rPr>
+                <w:rFonts w:cstheme="minorHAnsi"/>
+                <w:sz w:val="20"/>
+                <w:szCs w:val="20"/>
+              </w:rPr>
+              <w:t>A</w:t>
+            </w:r>
+          </w:p>
+        </w:tc>
+        <w:tc>
+          <w:tcPr>
+            <w:tcW w:w="5142" w:type="dxa"/>
+          </w:tcPr>
+          <w:p>
+            <w:pPr>
+              <w:rPr>
+                <w:rFonts w:cstheme="minorHAnsi"/>
+                <w:sz w:val="20"/>
+                <w:szCs w:val="20"/>
+              </w:rPr>
+            </w:pPr>
+            <w:r>
+              <w:rPr>
+                <w:rFonts w:cstheme="minorHAnsi"/>
+                <w:sz w:val="20"/>
+                <w:szCs w:val="20"/>
+              </w:rPr>
+              <w:t xml:space="preserve">De tester klikt op </w:t>
+            </w:r>
+            <w:proofErr w:type="spellStart"/>
+            <w:r>
+              <w:rPr>
+                <w:rFonts w:cstheme="minorHAnsi"/>
+                <w:sz w:val="20"/>
+                <w:szCs w:val="20"/>
+              </w:rPr>
+              <w:t>Add</w:t>
+            </w:r>
+            <w:proofErr w:type="spellEnd"/>
+            <w:r>
+              <w:rPr>
+                <w:rFonts w:cstheme="minorHAnsi"/>
+                <w:sz w:val="20"/>
+                <w:szCs w:val="20"/>
+              </w:rPr>
+              <w:t xml:space="preserve"> transaction</w:t>
+            </w:r>
+          </w:p>
+        </w:tc>
+        <w:tc>
+          <w:tcPr>
+            <w:tcW w:w="2303" w:type="dxa"/>
+          </w:tcPr>
+          <w:p>
+            <w:pPr>
+              <w:rPr>
+                <w:rFonts w:cstheme="minorHAnsi"/>
+                <w:sz w:val="20"/>
+                <w:szCs w:val="20"/>
+              </w:rPr>
+            </w:pPr>
+          </w:p>
+        </w:tc>
+      </w:tr>
+      <w:tr>
+        <w:tc>
+          <w:tcPr>
+            <w:tcW w:w="576" w:type="dxa"/>
+          </w:tcPr>
+          <w:p>
+            <w:pPr>
+              <w:rPr>
+                <w:rFonts w:cstheme="minorHAnsi"/>
+                <w:sz w:val="20"/>
+                <w:szCs w:val="20"/>
+              </w:rPr>
+            </w:pPr>
+          </w:p>
+        </w:tc>
+        <w:tc>
+          <w:tcPr>
+            <w:tcW w:w="1233" w:type="dxa"/>
+          </w:tcPr>
+          <w:p>
+            <w:pPr>
+              <w:rPr>
+                <w:rFonts w:cstheme="minorHAnsi"/>
+                <w:sz w:val="20"/>
+                <w:szCs w:val="20"/>
+              </w:rPr>
+            </w:pPr>
+            <w:r>
+              <w:rPr>
+                <w:rFonts w:cstheme="minorHAnsi"/>
+                <w:sz w:val="20"/>
+                <w:szCs w:val="20"/>
+              </w:rPr>
+              <w:t>A</w:t>
+            </w:r>
+          </w:p>
+        </w:tc>
+        <w:tc>
+          <w:tcPr>
+            <w:tcW w:w="5142" w:type="dxa"/>
+          </w:tcPr>
+          <w:p>
+            <w:pPr>
+              <w:rPr>
+                <w:rFonts w:cstheme="minorHAnsi"/>
+                <w:sz w:val="20"/>
+                <w:szCs w:val="20"/>
+              </w:rPr>
+            </w:pPr>
+            <w:r>
+              <w:rPr>
+                <w:rFonts w:cstheme="minorHAnsi"/>
+                <w:sz w:val="20"/>
+                <w:szCs w:val="20"/>
+              </w:rPr>
+              <w:t xml:space="preserve">De tester </w:t>
+            </w:r>
+            <w:r>
+              <w:rPr>
+                <w:rFonts w:cstheme="minorHAnsi"/>
+                <w:sz w:val="20"/>
+                <w:szCs w:val="20"/>
+              </w:rPr>
+              <w:t>selecteert dat hij/zij</w:t>
+            </w:r>
+            <w:r>
+              <w:rPr>
+                <w:rFonts w:cstheme="minorHAnsi"/>
+                <w:sz w:val="20"/>
+                <w:szCs w:val="20"/>
+              </w:rPr>
+              <w:t xml:space="preserve"> 1</w:t>
+            </w:r>
+            <w:r>
+              <w:rPr>
+                <w:rFonts w:cstheme="minorHAnsi"/>
+                <w:sz w:val="20"/>
+                <w:szCs w:val="20"/>
+              </w:rPr>
+              <w:t xml:space="preserve"> BTC</w:t>
+            </w:r>
+            <w:r>
+              <w:rPr>
+                <w:rFonts w:cstheme="minorHAnsi"/>
+                <w:sz w:val="20"/>
+                <w:szCs w:val="20"/>
+              </w:rPr>
+              <w:t>-USD</w:t>
+            </w:r>
+            <w:r>
+              <w:rPr>
+                <w:rFonts w:cstheme="minorHAnsi"/>
+                <w:sz w:val="20"/>
+                <w:szCs w:val="20"/>
+              </w:rPr>
+              <w:t xml:space="preserve"> wilt kopen door de velden in te </w:t>
+            </w:r>
+            <w:proofErr w:type="spellStart"/>
+            <w:r>
+              <w:rPr>
+                <w:rFonts w:cstheme="minorHAnsi"/>
+                <w:sz w:val="20"/>
+                <w:szCs w:val="20"/>
+              </w:rPr>
+              <w:t>vullen</w:t>
+            </w:r>
+            <w:r>
+              <w:rPr>
+                <w:rFonts w:cstheme="minorHAnsi"/>
+                <w:sz w:val="20"/>
+                <w:szCs w:val="20"/>
+              </w:rPr>
+              <w:t>met</w:t>
+            </w:r>
+            <w:proofErr w:type="spellEnd"/>
+            <w:r>
+              <w:rPr>
+                <w:rFonts w:cstheme="minorHAnsi"/>
+                <w:sz w:val="20"/>
+                <w:szCs w:val="20"/>
+              </w:rPr>
+              <w:t xml:space="preserve"> de</w:t>
+            </w:r>
+            <w:r>
+              <w:rPr>
+                <w:rFonts w:cstheme="minorHAnsi"/>
+                <w:sz w:val="20"/>
+                <w:szCs w:val="20"/>
+              </w:rPr>
+              <w:t xml:space="preserve"> </w:t>
+            </w:r>
+            <w:r>
+              <w:rPr>
+                <w:rFonts w:cstheme="minorHAnsi"/>
+                <w:sz w:val="20"/>
+                <w:szCs w:val="20"/>
+              </w:rPr>
+              <w:t xml:space="preserve">hoeveelheid en prijs </w:t>
+            </w:r>
+            <w:r>
+              <w:rPr>
+                <w:rFonts w:cstheme="minorHAnsi"/>
+                <w:sz w:val="20"/>
+                <w:szCs w:val="20"/>
+              </w:rPr>
+              <w:t xml:space="preserve">en op </w:t>
+            </w:r>
+            <w:proofErr w:type="spellStart"/>
+            <w:r>
+              <w:rPr>
+                <w:rFonts w:cstheme="minorHAnsi"/>
+                <w:sz w:val="20"/>
+                <w:szCs w:val="20"/>
+              </w:rPr>
+              <w:t>Done</w:t>
+            </w:r>
+            <w:proofErr w:type="spellEnd"/>
+            <w:r>
+              <w:rPr>
+                <w:rFonts w:cstheme="minorHAnsi"/>
+                <w:sz w:val="20"/>
+                <w:szCs w:val="20"/>
+              </w:rPr>
+              <w:t xml:space="preserve"> te klikken</w:t>
+            </w:r>
+          </w:p>
+        </w:tc>
+        <w:tc>
+          <w:tcPr>
+            <w:tcW w:w="2303" w:type="dxa"/>
+          </w:tcPr>
+          <w:p>
+            <w:pPr>
+              <w:rPr>
+                <w:rFonts w:cstheme="minorHAnsi"/>
+                <w:sz w:val="20"/>
+                <w:szCs w:val="20"/>
+              </w:rPr>
+            </w:pPr>
+          </w:p>
+        </w:tc>
+      </w:tr>
+      <w:tr>
+        <w:tc>
+          <w:tcPr>
+            <w:tcW w:w="576" w:type="dxa"/>
+          </w:tcPr>
+          <w:p>
+            <w:pPr>
+              <w:rPr>
+                <w:rFonts w:cstheme="minorHAnsi"/>
+                <w:sz w:val="20"/>
+                <w:szCs w:val="20"/>
+              </w:rPr>
+            </w:pPr>
+          </w:p>
+        </w:tc>
+        <w:tc>
+          <w:tcPr>
+            <w:tcW w:w="1233" w:type="dxa"/>
+          </w:tcPr>
+          <w:p>
+            <w:pPr>
+              <w:rPr>
+                <w:rFonts w:cstheme="minorHAnsi"/>
+                <w:sz w:val="20"/>
+                <w:szCs w:val="20"/>
+              </w:rPr>
+            </w:pPr>
+            <w:r>
+              <w:rPr>
+                <w:rFonts w:cstheme="minorHAnsi"/>
+                <w:sz w:val="20"/>
+                <w:szCs w:val="20"/>
+              </w:rPr>
+              <w:t>C</w:t>
+            </w:r>
+          </w:p>
+        </w:tc>
+        <w:tc>
+          <w:tcPr>
+            <w:tcW w:w="5142" w:type="dxa"/>
+          </w:tcPr>
+          <w:p>
+            <w:pPr>
+              <w:rPr>
+                <w:rFonts w:cstheme="minorHAnsi"/>
+                <w:sz w:val="20"/>
+                <w:szCs w:val="20"/>
+              </w:rPr>
+            </w:pPr>
+            <w:r>
+              <w:rPr>
+                <w:rFonts w:cstheme="minorHAnsi"/>
+                <w:sz w:val="20"/>
+                <w:szCs w:val="20"/>
+              </w:rPr>
+              <w:t>De tester komt terug in de Portfolio menu waar de net gekochte BTC zichtbaar is geworden.</w:t>
+            </w:r>
+          </w:p>
+        </w:tc>
+        <w:tc>
+          <w:tcPr>
+            <w:tcW w:w="2303" w:type="dxa"/>
+          </w:tcPr>
+          <w:p>
+            <w:pPr>
+              <w:rPr>
+                <w:rFonts w:cstheme="minorHAnsi"/>
+                <w:sz w:val="20"/>
+                <w:szCs w:val="20"/>
+              </w:rPr>
+            </w:pPr>
+          </w:p>
+        </w:tc>
+      </w:tr>
+      <w:tr>
+        <w:tc>
+          <w:tcPr>
+            <w:tcW w:w="576" w:type="dxa"/>
+          </w:tcPr>
+          <w:p>
+            <w:pPr>
+              <w:rPr>
+                <w:rFonts w:cstheme="minorHAnsi"/>
+                <w:sz w:val="20"/>
+                <w:szCs w:val="20"/>
+              </w:rPr>
+            </w:pPr>
+            <w:r>
+              <w:rPr>
+                <w:rFonts w:cstheme="minorHAnsi"/>
+                <w:sz w:val="20"/>
+                <w:szCs w:val="20"/>
+              </w:rPr>
+              <w:t>TC6</w:t>
+            </w:r>
+          </w:p>
+        </w:tc>
+        <w:tc>
+          <w:tcPr>
+            <w:tcW w:w="1233" w:type="dxa"/>
+          </w:tcPr>
+          <w:p>
+            <w:pPr>
+              <w:rPr>
+                <w:rFonts w:cstheme="minorHAnsi"/>
+                <w:sz w:val="20"/>
+                <w:szCs w:val="20"/>
+              </w:rPr>
+            </w:pPr>
+            <w:r>
+              <w:rPr>
+                <w:rFonts w:cstheme="minorHAnsi"/>
+                <w:sz w:val="20"/>
+                <w:szCs w:val="20"/>
+              </w:rPr>
+              <w:t>A</w:t>
+            </w:r>
+          </w:p>
+        </w:tc>
+        <w:tc>
+          <w:tcPr>
+            <w:tcW w:w="5142" w:type="dxa"/>
+          </w:tcPr>
+          <w:p>
+            <w:pPr>
+              <w:rPr>
+                <w:rFonts w:cstheme="minorHAnsi"/>
+                <w:sz w:val="20"/>
+                <w:szCs w:val="20"/>
+              </w:rPr>
+            </w:pPr>
+            <w:r>
+              <w:rPr>
+                <w:rFonts w:cstheme="minorHAnsi"/>
+                <w:sz w:val="20"/>
+                <w:szCs w:val="20"/>
+              </w:rPr>
+              <w:t xml:space="preserve">De tester klikt op </w:t>
+            </w:r>
+            <w:proofErr w:type="spellStart"/>
+            <w:r>
+              <w:rPr>
+                <w:rFonts w:cstheme="minorHAnsi"/>
+                <w:sz w:val="20"/>
+                <w:szCs w:val="20"/>
+              </w:rPr>
+              <w:t>Add</w:t>
+            </w:r>
+            <w:proofErr w:type="spellEnd"/>
+            <w:r>
+              <w:rPr>
+                <w:rFonts w:cstheme="minorHAnsi"/>
+                <w:sz w:val="20"/>
+                <w:szCs w:val="20"/>
+              </w:rPr>
+              <w:t xml:space="preserve"> transaction</w:t>
+            </w:r>
+          </w:p>
+        </w:tc>
+        <w:tc>
+          <w:tcPr>
+            <w:tcW w:w="2303" w:type="dxa"/>
+          </w:tcPr>
+          <w:p>
+            <w:pPr>
+              <w:rPr>
+                <w:rFonts w:cstheme="minorHAnsi"/>
+                <w:sz w:val="20"/>
+                <w:szCs w:val="20"/>
+              </w:rPr>
+            </w:pPr>
+          </w:p>
+        </w:tc>
+      </w:tr>
+      <w:tr>
+        <w:tc>
+          <w:tcPr>
+            <w:tcW w:w="576" w:type="dxa"/>
+          </w:tcPr>
+          <w:p>
+            <w:pPr>
+              <w:rPr>
+                <w:rFonts w:cstheme="minorHAnsi"/>
+                <w:sz w:val="20"/>
+                <w:szCs w:val="20"/>
+              </w:rPr>
+            </w:pPr>
+          </w:p>
+        </w:tc>
+        <w:tc>
+          <w:tcPr>
+            <w:tcW w:w="1233" w:type="dxa"/>
+          </w:tcPr>
+          <w:p>
+            <w:pPr>
+              <w:rPr>
+                <w:rFonts w:cstheme="minorHAnsi"/>
+                <w:sz w:val="20"/>
+                <w:szCs w:val="20"/>
+              </w:rPr>
+            </w:pPr>
+            <w:r>
+              <w:rPr>
+                <w:rFonts w:cstheme="minorHAnsi"/>
+                <w:sz w:val="20"/>
+                <w:szCs w:val="20"/>
+              </w:rPr>
+              <w:t>A</w:t>
+            </w:r>
+          </w:p>
+        </w:tc>
+        <w:tc>
+          <w:tcPr>
+            <w:tcW w:w="5142" w:type="dxa"/>
+          </w:tcPr>
+          <w:p>
+            <w:pPr>
+              <w:rPr>
+                <w:rFonts w:cstheme="minorHAnsi"/>
+                <w:sz w:val="20"/>
+                <w:szCs w:val="20"/>
+              </w:rPr>
+            </w:pPr>
+            <w:r>
+              <w:rPr>
+                <w:rFonts w:cstheme="minorHAnsi"/>
+                <w:sz w:val="20"/>
+                <w:szCs w:val="20"/>
+              </w:rPr>
+              <w:t xml:space="preserve">De tester kiest om de net gekochte BTC te verkopen door de velden in te vullen met de hoeveelheid en prijs en op </w:t>
+            </w:r>
+            <w:proofErr w:type="spellStart"/>
+            <w:r>
+              <w:rPr>
+                <w:rFonts w:cstheme="minorHAnsi"/>
+                <w:sz w:val="20"/>
+                <w:szCs w:val="20"/>
+              </w:rPr>
+              <w:t>Done</w:t>
+            </w:r>
+            <w:proofErr w:type="spellEnd"/>
+            <w:r>
+              <w:rPr>
+                <w:rFonts w:cstheme="minorHAnsi"/>
+                <w:sz w:val="20"/>
+                <w:szCs w:val="20"/>
+              </w:rPr>
+              <w:t xml:space="preserve"> te klikken</w:t>
+            </w:r>
+          </w:p>
+        </w:tc>
+        <w:tc>
+          <w:tcPr>
+            <w:tcW w:w="2303" w:type="dxa"/>
+          </w:tcPr>
+          <w:p>
+            <w:pPr>
+              <w:rPr>
+                <w:rFonts w:cstheme="minorHAnsi"/>
+                <w:sz w:val="20"/>
+                <w:szCs w:val="20"/>
+              </w:rPr>
+            </w:pPr>
+          </w:p>
+        </w:tc>
+      </w:tr>
+      <w:tr>
+        <w:tc>
+          <w:tcPr>
+            <w:tcW w:w="576" w:type="dxa"/>
+          </w:tcPr>
+          <w:p>
+            <w:pPr>
+              <w:rPr>
+                <w:rFonts w:cstheme="minorHAnsi"/>
+                <w:sz w:val="20"/>
+                <w:szCs w:val="20"/>
+              </w:rPr>
+            </w:pPr>
+          </w:p>
+        </w:tc>
+        <w:tc>
+          <w:tcPr>
+            <w:tcW w:w="1233" w:type="dxa"/>
+          </w:tcPr>
+          <w:p>
+            <w:pPr>
+              <w:rPr>
+                <w:rFonts w:cstheme="minorHAnsi"/>
+                <w:sz w:val="20"/>
+                <w:szCs w:val="20"/>
+              </w:rPr>
+            </w:pPr>
+          </w:p>
+        </w:tc>
+        <w:tc>
+          <w:tcPr>
+            <w:tcW w:w="5142" w:type="dxa"/>
+          </w:tcPr>
+          <w:p>
+            <w:pPr>
+              <w:rPr>
+                <w:rFonts w:cstheme="minorHAnsi"/>
+                <w:sz w:val="20"/>
+                <w:szCs w:val="20"/>
+              </w:rPr>
+            </w:pPr>
+            <w:r>
+              <w:rPr>
+                <w:rFonts w:cstheme="minorHAnsi"/>
+                <w:sz w:val="20"/>
+                <w:szCs w:val="20"/>
+              </w:rPr>
+              <w:t xml:space="preserve">De tester komt terug in de Portfolio menu waar de net gekochte BTC </w:t>
+            </w:r>
+            <w:r>
+              <w:rPr>
+                <w:rFonts w:cstheme="minorHAnsi"/>
+                <w:sz w:val="20"/>
+                <w:szCs w:val="20"/>
+              </w:rPr>
+              <w:t xml:space="preserve">niet meer </w:t>
+            </w:r>
+            <w:r>
+              <w:rPr>
+                <w:rFonts w:cstheme="minorHAnsi"/>
+                <w:sz w:val="20"/>
+                <w:szCs w:val="20"/>
+              </w:rPr>
+              <w:t>zichtbaar is geworden.</w:t>
+            </w:r>
+          </w:p>
+        </w:tc>
+        <w:tc>
+          <w:tcPr>
+            <w:tcW w:w="2303" w:type="dxa"/>
+          </w:tcPr>
+          <w:p>
+            <w:pPr>
+              <w:rPr>
+                <w:rFonts w:cstheme="minorHAnsi"/>
+                <w:sz w:val="20"/>
+                <w:szCs w:val="20"/>
+              </w:rPr>
+            </w:pPr>
+          </w:p>
+        </w:tc>
+      </w:tr>
+      <w:tr>
+        <w:tc>
+          <w:tcPr>
+            <w:tcW w:w="576" w:type="dxa"/>
+          </w:tcPr>
+          <w:p>
+            <w:pPr>
+              <w:rPr>
+                <w:rFonts w:cstheme="minorHAnsi"/>
+                <w:sz w:val="20"/>
+                <w:szCs w:val="20"/>
+              </w:rPr>
+            </w:pPr>
+            <w:r>
+              <w:rPr>
+                <w:rFonts w:cstheme="minorHAnsi"/>
+                <w:sz w:val="20"/>
+                <w:szCs w:val="20"/>
+              </w:rPr>
+              <w:t>TC7</w:t>
+            </w:r>
+          </w:p>
+        </w:tc>
+        <w:tc>
+          <w:tcPr>
+            <w:tcW w:w="1233" w:type="dxa"/>
+          </w:tcPr>
+          <w:p>
+            <w:pPr>
+              <w:rPr>
+                <w:rFonts w:cstheme="minorHAnsi"/>
+                <w:sz w:val="20"/>
+                <w:szCs w:val="20"/>
+              </w:rPr>
+            </w:pPr>
+            <w:r>
+              <w:rPr>
+                <w:rFonts w:cstheme="minorHAnsi"/>
+                <w:sz w:val="20"/>
+                <w:szCs w:val="20"/>
+              </w:rPr>
+              <w:t>A</w:t>
+            </w:r>
+          </w:p>
+        </w:tc>
+        <w:tc>
+          <w:tcPr>
+            <w:tcW w:w="5142" w:type="dxa"/>
+          </w:tcPr>
+          <w:p>
+            <w:pPr>
+              <w:rPr>
+                <w:rFonts w:cstheme="minorHAnsi"/>
+                <w:sz w:val="20"/>
+                <w:szCs w:val="20"/>
+              </w:rPr>
+            </w:pPr>
+            <w:r>
+              <w:rPr>
+                <w:rFonts w:cstheme="minorHAnsi"/>
+                <w:sz w:val="20"/>
+                <w:szCs w:val="20"/>
+              </w:rPr>
+              <w:t>De tester klikt op News</w:t>
+            </w:r>
+          </w:p>
+        </w:tc>
+        <w:tc>
+          <w:tcPr>
+            <w:tcW w:w="2303" w:type="dxa"/>
+          </w:tcPr>
+          <w:p>
+            <w:pPr>
+              <w:rPr>
+                <w:rFonts w:cstheme="minorHAnsi"/>
+                <w:sz w:val="20"/>
+                <w:szCs w:val="20"/>
+              </w:rPr>
+            </w:pPr>
+          </w:p>
+        </w:tc>
+      </w:tr>
+      <w:tr>
+        <w:tc>
+          <w:tcPr>
+            <w:tcW w:w="576" w:type="dxa"/>
+          </w:tcPr>
+          <w:p>
+            <w:pPr>
+              <w:rPr>
+                <w:rFonts w:cstheme="minorHAnsi"/>
+                <w:sz w:val="20"/>
+                <w:szCs w:val="20"/>
+              </w:rPr>
+            </w:pPr>
+          </w:p>
+        </w:tc>
+        <w:tc>
+          <w:tcPr>
+            <w:tcW w:w="1233" w:type="dxa"/>
+          </w:tcPr>
+          <w:p>
+            <w:pPr>
+              <w:rPr>
+                <w:rFonts w:cstheme="minorHAnsi"/>
+                <w:sz w:val="20"/>
+                <w:szCs w:val="20"/>
+              </w:rPr>
+            </w:pPr>
+            <w:r>
+              <w:rPr>
+                <w:rFonts w:cstheme="minorHAnsi"/>
+                <w:sz w:val="20"/>
+                <w:szCs w:val="20"/>
+              </w:rPr>
+              <w:t>C</w:t>
+            </w:r>
+          </w:p>
+        </w:tc>
+        <w:tc>
+          <w:tcPr>
+            <w:tcW w:w="5142" w:type="dxa"/>
+          </w:tcPr>
+          <w:p>
+            <w:pPr>
+              <w:rPr>
+                <w:rFonts w:cstheme="minorHAnsi"/>
+                <w:sz w:val="20"/>
+                <w:szCs w:val="20"/>
+              </w:rPr>
+            </w:pPr>
+            <w:r>
+              <w:rPr>
+                <w:rFonts w:cstheme="minorHAnsi"/>
+                <w:sz w:val="20"/>
+                <w:szCs w:val="20"/>
+              </w:rPr>
+              <w:t xml:space="preserve">De </w:t>
+            </w:r>
+            <w:proofErr w:type="spellStart"/>
+            <w:r>
+              <w:rPr>
+                <w:rFonts w:cstheme="minorHAnsi"/>
+                <w:sz w:val="20"/>
+                <w:szCs w:val="20"/>
+              </w:rPr>
+              <w:t>newsmenu</w:t>
+            </w:r>
+            <w:proofErr w:type="spellEnd"/>
+            <w:r>
+              <w:rPr>
+                <w:rFonts w:cstheme="minorHAnsi"/>
+                <w:sz w:val="20"/>
+                <w:szCs w:val="20"/>
+              </w:rPr>
+              <w:t xml:space="preserve"> komt op het scherm te staan, waar er veel </w:t>
+            </w:r>
+            <w:proofErr w:type="spellStart"/>
+            <w:r>
+              <w:rPr>
+                <w:rFonts w:cstheme="minorHAnsi"/>
+                <w:sz w:val="20"/>
+                <w:szCs w:val="20"/>
+              </w:rPr>
+              <w:t>niewsartikelen</w:t>
+            </w:r>
+            <w:proofErr w:type="spellEnd"/>
+            <w:r>
+              <w:rPr>
+                <w:rFonts w:cstheme="minorHAnsi"/>
+                <w:sz w:val="20"/>
+                <w:szCs w:val="20"/>
+              </w:rPr>
+              <w:t xml:space="preserve"> te zien zijn</w:t>
+            </w:r>
+          </w:p>
+        </w:tc>
+        <w:tc>
+          <w:tcPr>
+            <w:tcW w:w="2303" w:type="dxa"/>
+          </w:tcPr>
+          <w:p>
+            <w:pPr>
+              <w:rPr>
+                <w:rFonts w:cstheme="minorHAnsi"/>
+                <w:sz w:val="20"/>
+                <w:szCs w:val="20"/>
+              </w:rPr>
+            </w:pPr>
+          </w:p>
+        </w:tc>
+      </w:tr>
+      <w:tr>
+        <w:tc>
+          <w:tcPr>
+            <w:tcW w:w="576" w:type="dxa"/>
+          </w:tcPr>
+          <w:p>
+            <w:pPr>
+              <w:rPr>
+                <w:rFonts w:cstheme="minorHAnsi"/>
+                <w:sz w:val="20"/>
+                <w:szCs w:val="20"/>
+              </w:rPr>
+            </w:pPr>
+            <w:r>
+              <w:rPr>
+                <w:rFonts w:cstheme="minorHAnsi"/>
+                <w:sz w:val="20"/>
+                <w:szCs w:val="20"/>
+              </w:rPr>
+              <w:t>TC8</w:t>
+            </w:r>
+          </w:p>
+        </w:tc>
+        <w:tc>
+          <w:tcPr>
+            <w:tcW w:w="1233" w:type="dxa"/>
+          </w:tcPr>
+          <w:p>
+            <w:pPr>
+              <w:rPr>
+                <w:rFonts w:cstheme="minorHAnsi"/>
+                <w:sz w:val="20"/>
+                <w:szCs w:val="20"/>
+              </w:rPr>
+            </w:pPr>
+            <w:r>
+              <w:rPr>
+                <w:rFonts w:cstheme="minorHAnsi"/>
+                <w:sz w:val="20"/>
+                <w:szCs w:val="20"/>
+              </w:rPr>
+              <w:t>A</w:t>
+            </w:r>
+          </w:p>
+        </w:tc>
+        <w:tc>
+          <w:tcPr>
+            <w:tcW w:w="5142" w:type="dxa"/>
+          </w:tcPr>
+          <w:p>
+            <w:pPr>
+              <w:rPr>
+                <w:rFonts w:cstheme="minorHAnsi"/>
+                <w:sz w:val="20"/>
+                <w:szCs w:val="20"/>
+              </w:rPr>
+            </w:pPr>
+            <w:r>
+              <w:rPr>
+                <w:rFonts w:cstheme="minorHAnsi"/>
+                <w:sz w:val="20"/>
+                <w:szCs w:val="20"/>
+              </w:rPr>
+              <w:t>De tester klikt op Exit</w:t>
+            </w:r>
+          </w:p>
+        </w:tc>
+        <w:tc>
+          <w:tcPr>
+            <w:tcW w:w="2303" w:type="dxa"/>
+          </w:tcPr>
+          <w:p>
+            <w:pPr>
+              <w:rPr>
+                <w:rFonts w:cstheme="minorHAnsi"/>
+                <w:sz w:val="20"/>
+                <w:szCs w:val="20"/>
+              </w:rPr>
+            </w:pPr>
+          </w:p>
+        </w:tc>
+      </w:tr>
+      <w:tr>
+        <w:tc>
+          <w:tcPr>
+            <w:tcW w:w="576" w:type="dxa"/>
+          </w:tcPr>
+          <w:p>
+            <w:pPr>
+              <w:rPr>
+                <w:rFonts w:cstheme="minorHAnsi"/>
+                <w:sz w:val="20"/>
+                <w:szCs w:val="20"/>
+              </w:rPr>
+            </w:pPr>
+          </w:p>
+        </w:tc>
+        <w:tc>
+          <w:tcPr>
+            <w:tcW w:w="1233" w:type="dxa"/>
+          </w:tcPr>
+          <w:p>
+            <w:pPr>
+              <w:rPr>
+                <w:rFonts w:cstheme="minorHAnsi"/>
+                <w:sz w:val="20"/>
+                <w:szCs w:val="20"/>
+              </w:rPr>
+            </w:pPr>
+            <w:r>
+              <w:rPr>
+                <w:rFonts w:cstheme="minorHAnsi"/>
+                <w:sz w:val="20"/>
+                <w:szCs w:val="20"/>
+              </w:rPr>
+              <w:t>C</w:t>
+            </w:r>
+          </w:p>
+        </w:tc>
+        <w:tc>
+          <w:tcPr>
+            <w:tcW w:w="5142" w:type="dxa"/>
+          </w:tcPr>
+          <w:p>
+            <w:pPr>
+              <w:rPr>
+                <w:rFonts w:cstheme="minorHAnsi"/>
+                <w:sz w:val="20"/>
+                <w:szCs w:val="20"/>
+              </w:rPr>
+            </w:pPr>
+            <w:r>
+              <w:rPr>
+                <w:rFonts w:cstheme="minorHAnsi"/>
+                <w:sz w:val="20"/>
+                <w:szCs w:val="20"/>
+              </w:rPr>
+              <w:t>De applicatie sluit.</w:t>
+            </w:r>
+          </w:p>
+        </w:tc>
+        <w:tc>
+          <w:tcPr>
+            <w:tcW w:w="2303" w:type="dxa"/>
+          </w:tcPr>
+          <w:p>
+            <w:pPr>
+              <w:rPr>
+                <w:rFonts w:cstheme="minorHAnsi"/>
+                <w:sz w:val="20"/>
+                <w:szCs w:val="20"/>
+              </w:rPr>
+            </w:pPr>
+          </w:p>
         </w:tc>
       </w:tr>
     </w:tbl>
@@ -8315,9 +11160,11 @@
         <w:tab w:val="right" w:pos="8789"/>
       </w:tabs>
     </w:pPr>
+    <w:proofErr w:type="spellStart"/>
     <w:r>
       <w:t>Fontys</w:t>
     </w:r>
+    <w:proofErr w:type="spellEnd"/>
     <w:r>
       <w:tab/>
       <w:t>v1.0</w:t>
@@ -8377,9 +11224,11 @@
         <w:tab w:val="right" w:pos="8789"/>
       </w:tabs>
     </w:pPr>
+    <w:proofErr w:type="spellStart"/>
     <w:r>
       <w:t>Fontys</w:t>
     </w:r>
+    <w:proofErr w:type="spellEnd"/>
     <w:r>
       <w:tab/>
       <w:t>v1.0</w:t>
@@ -8400,7 +11249,7 @@
       <w:rPr>
         <w:noProof/>
       </w:rPr>
-      <w:t>11</w:t>
+      <w:t>8</w:t>
     </w:r>
     <w:r>
       <w:fldChar w:fldCharType="end"/>
@@ -12029,15 +14878,6 @@
   </w:num>
   <w:num w:numId="2">
     <w:abstractNumId w:val="19"/>
-    <w:lvlOverride w:ilvl="0"/>
-    <w:lvlOverride w:ilvl="1"/>
-    <w:lvlOverride w:ilvl="2"/>
-    <w:lvlOverride w:ilvl="3"/>
-    <w:lvlOverride w:ilvl="4"/>
-    <w:lvlOverride w:ilvl="5"/>
-    <w:lvlOverride w:ilvl="6"/>
-    <w:lvlOverride w:ilvl="7"/>
-    <w:lvlOverride w:ilvl="8"/>
   </w:num>
   <w:num w:numId="3">
     <w:abstractNumId w:val="19"/>
@@ -12304,7 +15144,7 @@
     <w:lsdException w:name="Table Web 2" w:semiHidden="1" w:unhideWhenUsed="1"/>
     <w:lsdException w:name="Table Web 3" w:semiHidden="1" w:unhideWhenUsed="1"/>
     <w:lsdException w:name="Balloon Text" w:semiHidden="1" w:unhideWhenUsed="1"/>
-    <w:lsdException w:name="Table Grid" w:semiHidden="1" w:uiPriority="59" w:unhideWhenUsed="1"/>
+    <w:lsdException w:name="Table Grid" w:uiPriority="59"/>
     <w:lsdException w:name="Table Theme" w:semiHidden="1" w:unhideWhenUsed="1"/>
     <w:lsdException w:name="Placeholder Text" w:semiHidden="1"/>
     <w:lsdException w:name="No Spacing" w:uiPriority="1" w:qFormat="1"/>
@@ -13615,7 +16455,7 @@
 </file>
 
 <file path=customXml/itemProps4.xml><?xml version="1.0" encoding="utf-8"?>
-<ds:datastoreItem xmlns:ds="http://schemas.openxmlformats.org/officeDocument/2006/customXml" ds:itemID="{5EF0C138-87BF-4996-9DC7-0F20CDBA04B0}">
+<ds:datastoreItem xmlns:ds="http://schemas.openxmlformats.org/officeDocument/2006/customXml" ds:itemID="{2116DC04-760C-4819-8A57-6E2077B1F937}">
   <ds:schemaRefs>
     <ds:schemaRef ds:uri="http://schemas.openxmlformats.org/officeDocument/2006/bibliography"/>
   </ds:schemaRefs>

</xml_diff>

<commit_message>
Newsview done. Added unit tests
</commit_message>
<xml_diff>
--- a/Documentation/Testplan.docx
+++ b/Documentation/Testplan.docx
@@ -11065,7 +11065,11 @@
       <w:fldChar w:fldCharType="separate"/>
     </w:r>
     <w:r>
-      <w:t>Sogeti Nederland B.V.</w:t>
+      <w:rPr>
+        <w:b/>
+        <w:bCs/>
+      </w:rPr>
+      <w:t>Fout! Onbekende naam voor documenteigenschap.</w:t>
     </w:r>
     <w:r>
       <w:fldChar w:fldCharType="end"/>
@@ -11083,7 +11087,11 @@
       <w:fldChar w:fldCharType="separate"/>
     </w:r>
     <w:r>
-      <w:t>v1.2</w:t>
+      <w:rPr>
+        <w:b/>
+        <w:bCs/>
+      </w:rPr>
+      <w:t>Fout! Onbekende naam voor documenteigenschap.</w:t>
     </w:r>
     <w:r>
       <w:fldChar w:fldCharType="end"/>
@@ -11118,11 +11126,25 @@
         <w:tab w:val="right" w:pos="8789"/>
       </w:tabs>
     </w:pPr>
-    <w:fldSimple w:instr="DOCPROPERTY &quot;sgt_DocumentDatum&quot; \* MERGEFORMAT">
-      <w:r>
-        <w:t>13 november 2009</w:t>
-      </w:r>
-    </w:fldSimple>
+    <w:r>
+      <w:fldChar w:fldCharType="begin"/>
+    </w:r>
+    <w:r>
+      <w:instrText>DOCPROPERTY "sgt_DocumentDatum" \* MERGEFORMAT</w:instrText>
+    </w:r>
+    <w:r>
+      <w:fldChar w:fldCharType="separate"/>
+    </w:r>
+    <w:r>
+      <w:rPr>
+        <w:b/>
+        <w:bCs/>
+      </w:rPr>
+      <w:t>Fout! Onbekende naam voor documenteigenschap.</w:t>
+    </w:r>
+    <w:r>
+      <w:fldChar w:fldCharType="end"/>
+    </w:r>
   </w:p>
 </w:ftr>
 </file>
@@ -11205,11 +11227,25 @@
     <w:r>
       <w:tab/>
     </w:r>
-    <w:fldSimple w:instr=" DOCPROPERTY  alg_Vertrouwelijkheid  \* MERGEFORMAT ">
-      <w:r>
-        <w:t xml:space="preserve">  </w:t>
-      </w:r>
-    </w:fldSimple>
+    <w:r>
+      <w:fldChar w:fldCharType="begin"/>
+    </w:r>
+    <w:r>
+      <w:instrText xml:space="preserve"> DOCPROPERTY  alg_Vertrouwelijkheid  \* MERGEFORMAT </w:instrText>
+    </w:r>
+    <w:r>
+      <w:fldChar w:fldCharType="separate"/>
+    </w:r>
+    <w:r>
+      <w:rPr>
+        <w:b/>
+        <w:bCs/>
+      </w:rPr>
+      <w:t>Fout! Onbekende naam voor documenteigenschap.</w:t>
+    </w:r>
+    <w:r>
+      <w:fldChar w:fldCharType="end"/>
+    </w:r>
   </w:p>
 </w:ftr>
 </file>
@@ -11249,7 +11285,7 @@
       <w:rPr>
         <w:noProof/>
       </w:rPr>
-      <w:t>8</w:t>
+      <w:t>10</w:t>
     </w:r>
     <w:r>
       <w:fldChar w:fldCharType="end"/>
@@ -11266,11 +11302,25 @@
     <w:r>
       <w:tab/>
     </w:r>
-    <w:fldSimple w:instr=" DOCPROPERTY  alg_Vertrouwelijkheid  \* MERGEFORMAT ">
-      <w:r>
-        <w:t xml:space="preserve">  </w:t>
-      </w:r>
-    </w:fldSimple>
+    <w:r>
+      <w:fldChar w:fldCharType="begin"/>
+    </w:r>
+    <w:r>
+      <w:instrText xml:space="preserve"> DOCPROPERTY  alg_Vertrouwelijkheid  \* MERGEFORMAT </w:instrText>
+    </w:r>
+    <w:r>
+      <w:fldChar w:fldCharType="separate"/>
+    </w:r>
+    <w:r>
+      <w:rPr>
+        <w:b/>
+        <w:bCs/>
+      </w:rPr>
+      <w:t>Fout! Onbekende naam voor documenteigenschap.</w:t>
+    </w:r>
+    <w:r>
+      <w:fldChar w:fldCharType="end"/>
+    </w:r>
   </w:p>
 </w:ftr>
 </file>
@@ -11392,14 +11442,7 @@
       <w:rPr>
         <w:noProof/>
       </w:rPr>
-      <w:t>Sjabloon</w:t>
-    </w:r>
-    <w:r>
-      <w:rPr>
-        <w:noProof/>
-        <w:lang w:val="fr-FR"/>
-      </w:rPr>
-      <w:t xml:space="preserve"> Testplan (light).doc</w:t>
+      <w:t>Testplan</w:t>
     </w:r>
     <w:r>
       <w:fldChar w:fldCharType="end"/>
@@ -11409,15 +11452,19 @@
     <w:pPr>
       <w:pStyle w:val="Koptekst"/>
     </w:pPr>
-    <w:fldSimple w:instr=" STYLEREF &quot;KOP 0&quot;\l  \* MERGEFORMAT ">
-      <w:r>
-        <w:rPr>
-          <w:b/>
-          <w:noProof/>
-        </w:rPr>
-        <w:t>Versie informatie</w:t>
-      </w:r>
-    </w:fldSimple>
+    <w:r>
+      <w:fldChar w:fldCharType="begin"/>
+    </w:r>
+    <w:r>
+      <w:instrText xml:space="preserve"> STYLEREF "KOP 0"\l  \* MERGEFORMAT </w:instrText>
+    </w:r>
+    <w:r>
+      <w:rPr>
+        <w:b/>
+        <w:noProof/>
+      </w:rPr>
+      <w:fldChar w:fldCharType="end"/>
+    </w:r>
     <w:r>
       <w:tab/>
     </w:r>
@@ -16455,7 +16502,7 @@
 </file>
 
 <file path=customXml/itemProps4.xml><?xml version="1.0" encoding="utf-8"?>
-<ds:datastoreItem xmlns:ds="http://schemas.openxmlformats.org/officeDocument/2006/customXml" ds:itemID="{2116DC04-760C-4819-8A57-6E2077B1F937}">
+<ds:datastoreItem xmlns:ds="http://schemas.openxmlformats.org/officeDocument/2006/customXml" ds:itemID="{793A394C-E347-4885-BBB4-F037A7652366}">
   <ds:schemaRefs>
     <ds:schemaRef ds:uri="http://schemas.openxmlformats.org/officeDocument/2006/bibliography"/>
   </ds:schemaRefs>

</xml_diff>